<commit_message>
Added test cases to test plan
</commit_message>
<xml_diff>
--- a/TestFiles/Test Plan.docx
+++ b/TestFiles/Test Plan.docx
@@ -78,6 +78,9 @@
             <w:r>
               <w:t>Add vehicle</w:t>
             </w:r>
+            <w:r>
+              <w:t xml:space="preserve"> (Car)</w:t>
+            </w:r>
           </w:p>
         </w:tc>
         <w:tc>
@@ -94,137 +97,45 @@
           <w:tcPr>
             <w:tcW w:w="3962" w:type="dxa"/>
           </w:tcPr>
-          <w:p/>
-        </w:tc>
-      </w:tr>
-      <w:tr>
-        <w:tc>
-          <w:tcPr>
-            <w:tcW w:w="1413" w:type="dxa"/>
-          </w:tcPr>
-          <w:p/>
-        </w:tc>
-        <w:tc>
-          <w:tcPr>
-            <w:tcW w:w="2125" w:type="dxa"/>
-          </w:tcPr>
-          <w:p/>
-        </w:tc>
-        <w:tc>
-          <w:tcPr>
-            <w:tcW w:w="1844" w:type="dxa"/>
-          </w:tcPr>
-          <w:p/>
-        </w:tc>
-        <w:tc>
-          <w:tcPr>
-            <w:tcW w:w="3962" w:type="dxa"/>
-          </w:tcPr>
-          <w:p/>
-        </w:tc>
-      </w:tr>
-      <w:tr>
-        <w:tc>
-          <w:tcPr>
-            <w:tcW w:w="1413" w:type="dxa"/>
-          </w:tcPr>
-          <w:p/>
-        </w:tc>
-        <w:tc>
-          <w:tcPr>
-            <w:tcW w:w="2125" w:type="dxa"/>
-          </w:tcPr>
-          <w:p/>
-        </w:tc>
-        <w:tc>
-          <w:tcPr>
-            <w:tcW w:w="1844" w:type="dxa"/>
-          </w:tcPr>
-          <w:p/>
-        </w:tc>
-        <w:tc>
-          <w:tcPr>
-            <w:tcW w:w="3962" w:type="dxa"/>
-          </w:tcPr>
-          <w:p/>
-        </w:tc>
-      </w:tr>
-      <w:tr>
-        <w:tc>
-          <w:tcPr>
-            <w:tcW w:w="1413" w:type="dxa"/>
-          </w:tcPr>
-          <w:p/>
-        </w:tc>
-        <w:tc>
-          <w:tcPr>
-            <w:tcW w:w="2125" w:type="dxa"/>
-          </w:tcPr>
-          <w:p/>
-        </w:tc>
-        <w:tc>
-          <w:tcPr>
-            <w:tcW w:w="1844" w:type="dxa"/>
-          </w:tcPr>
-          <w:p/>
-        </w:tc>
-        <w:tc>
-          <w:tcPr>
-            <w:tcW w:w="3962" w:type="dxa"/>
-          </w:tcPr>
-          <w:p/>
-        </w:tc>
-      </w:tr>
-      <w:tr>
-        <w:tc>
-          <w:tcPr>
-            <w:tcW w:w="1413" w:type="dxa"/>
-          </w:tcPr>
-          <w:p/>
-        </w:tc>
-        <w:tc>
-          <w:tcPr>
-            <w:tcW w:w="2125" w:type="dxa"/>
-          </w:tcPr>
-          <w:p/>
-        </w:tc>
-        <w:tc>
-          <w:tcPr>
-            <w:tcW w:w="1844" w:type="dxa"/>
-          </w:tcPr>
-          <w:p/>
-        </w:tc>
-        <w:tc>
-          <w:tcPr>
-            <w:tcW w:w="3962" w:type="dxa"/>
-          </w:tcPr>
-          <w:p/>
-        </w:tc>
-      </w:tr>
-      <w:tr>
-        <w:tc>
-          <w:tcPr>
-            <w:tcW w:w="1413" w:type="dxa"/>
-          </w:tcPr>
-          <w:p/>
-        </w:tc>
-        <w:tc>
-          <w:tcPr>
-            <w:tcW w:w="2125" w:type="dxa"/>
-          </w:tcPr>
-          <w:p/>
-        </w:tc>
-        <w:tc>
-          <w:tcPr>
-            <w:tcW w:w="1844" w:type="dxa"/>
-          </w:tcPr>
-          <w:p/>
-        </w:tc>
-        <w:tc>
-          <w:tcPr>
-            <w:tcW w:w="3962" w:type="dxa"/>
-          </w:tcPr>
-          <w:p/>
+          <w:p>
+            <w:r>
+              <w:t>Request user to choose whether to add a car or a motorbike</w:t>
+            </w:r>
+          </w:p>
+        </w:tc>
+      </w:tr>
+      <w:tr>
+        <w:tc>
+          <w:tcPr>
+            <w:tcW w:w="1413" w:type="dxa"/>
+          </w:tcPr>
+          <w:p/>
+        </w:tc>
+        <w:tc>
+          <w:tcPr>
+            <w:tcW w:w="2125" w:type="dxa"/>
+          </w:tcPr>
+          <w:p/>
+        </w:tc>
+        <w:tc>
+          <w:tcPr>
+            <w:tcW w:w="1844" w:type="dxa"/>
+          </w:tcPr>
+          <w:p>
+            <w:r>
+              <w:t>1</w:t>
+            </w:r>
+          </w:p>
+        </w:tc>
+        <w:tc>
+          <w:tcPr>
+            <w:tcW w:w="3962" w:type="dxa"/>
+          </w:tcPr>
+          <w:p>
+            <w:r>
+              <w:t>Prompt user with information relevant for a car</w:t>
+            </w:r>
+          </w:p>
         </w:tc>
       </w:tr>
       <w:tr>
@@ -270,8 +181,523 @@
           </w:tcPr>
           <w:p>
             <w:r>
+              <w:t>Add vehicle (Motorbike)</w:t>
+            </w:r>
+          </w:p>
+        </w:tc>
+        <w:tc>
+          <w:tcPr>
+            <w:tcW w:w="1844" w:type="dxa"/>
+          </w:tcPr>
+          <w:p>
+            <w:r>
+              <w:t>1</w:t>
+            </w:r>
+          </w:p>
+        </w:tc>
+        <w:tc>
+          <w:tcPr>
+            <w:tcW w:w="3962" w:type="dxa"/>
+          </w:tcPr>
+          <w:p>
+            <w:r>
+              <w:t>Request user to choose whether to add a car or a motorbike</w:t>
+            </w:r>
+          </w:p>
+        </w:tc>
+      </w:tr>
+      <w:tr>
+        <w:tc>
+          <w:tcPr>
+            <w:tcW w:w="1413" w:type="dxa"/>
+          </w:tcPr>
+          <w:p/>
+        </w:tc>
+        <w:tc>
+          <w:tcPr>
+            <w:tcW w:w="2125" w:type="dxa"/>
+          </w:tcPr>
+          <w:p/>
+        </w:tc>
+        <w:tc>
+          <w:tcPr>
+            <w:tcW w:w="1844" w:type="dxa"/>
+          </w:tcPr>
+          <w:p>
+            <w:r>
+              <w:t>2</w:t>
+            </w:r>
+          </w:p>
+        </w:tc>
+        <w:tc>
+          <w:tcPr>
+            <w:tcW w:w="3962" w:type="dxa"/>
+          </w:tcPr>
+          <w:p>
+            <w:r>
+              <w:t xml:space="preserve">Prompt user with information relevant for a </w:t>
+            </w:r>
+            <w:r>
+              <w:t>motorbike</w:t>
+            </w:r>
+          </w:p>
+        </w:tc>
+      </w:tr>
+      <w:tr>
+        <w:tc>
+          <w:tcPr>
+            <w:tcW w:w="1413" w:type="dxa"/>
+          </w:tcPr>
+          <w:p/>
+        </w:tc>
+        <w:tc>
+          <w:tcPr>
+            <w:tcW w:w="2125" w:type="dxa"/>
+          </w:tcPr>
+          <w:p/>
+        </w:tc>
+        <w:tc>
+          <w:tcPr>
+            <w:tcW w:w="1844" w:type="dxa"/>
+          </w:tcPr>
+          <w:p/>
+        </w:tc>
+        <w:tc>
+          <w:tcPr>
+            <w:tcW w:w="3962" w:type="dxa"/>
+          </w:tcPr>
+          <w:p/>
+        </w:tc>
+      </w:tr>
+      <w:tr>
+        <w:tc>
+          <w:tcPr>
+            <w:tcW w:w="1413" w:type="dxa"/>
+          </w:tcPr>
+          <w:p>
+            <w:r>
+              <w:t>3</w:t>
+            </w:r>
+          </w:p>
+        </w:tc>
+        <w:tc>
+          <w:tcPr>
+            <w:tcW w:w="2125" w:type="dxa"/>
+          </w:tcPr>
+          <w:p>
+            <w:r>
+              <w:t>Edit vehicle (Car/ Motorbike)</w:t>
+            </w:r>
+          </w:p>
+        </w:tc>
+        <w:tc>
+          <w:tcPr>
+            <w:tcW w:w="1844" w:type="dxa"/>
+          </w:tcPr>
+          <w:p>
+            <w:r>
+              <w:t>1</w:t>
+            </w:r>
+          </w:p>
+        </w:tc>
+        <w:tc>
+          <w:tcPr>
+            <w:tcW w:w="3962" w:type="dxa"/>
+          </w:tcPr>
+          <w:p>
+            <w:r>
+              <w:t>Prompt user with information relevant for a motorbike</w:t>
+            </w:r>
+          </w:p>
+        </w:tc>
+      </w:tr>
+      <w:tr>
+        <w:tc>
+          <w:tcPr>
+            <w:tcW w:w="1413" w:type="dxa"/>
+          </w:tcPr>
+          <w:p/>
+        </w:tc>
+        <w:tc>
+          <w:tcPr>
+            <w:tcW w:w="2125" w:type="dxa"/>
+          </w:tcPr>
+          <w:p/>
+        </w:tc>
+        <w:tc>
+          <w:tcPr>
+            <w:tcW w:w="1844" w:type="dxa"/>
+          </w:tcPr>
+          <w:p>
+            <w:r>
+              <w:t>1 OR 2</w:t>
+            </w:r>
+          </w:p>
+        </w:tc>
+        <w:tc>
+          <w:tcPr>
+            <w:tcW w:w="3962" w:type="dxa"/>
+          </w:tcPr>
+          <w:p>
+            <w:r>
+              <w:t>Prompt user for Plate No. of the vehicle</w:t>
+            </w:r>
+          </w:p>
+        </w:tc>
+      </w:tr>
+      <w:tr>
+        <w:tc>
+          <w:tcPr>
+            <w:tcW w:w="1413" w:type="dxa"/>
+          </w:tcPr>
+          <w:p/>
+        </w:tc>
+        <w:tc>
+          <w:tcPr>
+            <w:tcW w:w="2125" w:type="dxa"/>
+          </w:tcPr>
+          <w:p/>
+        </w:tc>
+        <w:tc>
+          <w:tcPr>
+            <w:tcW w:w="1844" w:type="dxa"/>
+          </w:tcPr>
+          <w:p>
+            <w:r>
+              <w:t>Enter plate number that’s already in the system (</w:t>
+            </w:r>
+            <w:r>
+              <w:t>BIK 2525</w:t>
+            </w:r>
+            <w:r>
+              <w:t>)</w:t>
+            </w:r>
+          </w:p>
+        </w:tc>
+        <w:tc>
+          <w:tcPr>
+            <w:tcW w:w="3962" w:type="dxa"/>
+          </w:tcPr>
+          <w:p>
+            <w:r>
+              <w:t>Display message to user that, “</w:t>
+            </w:r>
+            <w:r>
+              <w:t>This Plate No exists in the system.</w:t>
+            </w:r>
+            <w:r>
+              <w:t>”</w:t>
+            </w:r>
+          </w:p>
+          <w:p>
+            <w:r>
+              <w:t>Display the information of the vehicle with the entered Plate No.</w:t>
+            </w:r>
+          </w:p>
+          <w:p>
+            <w:r>
+              <w:t>Prompt user, “</w:t>
+            </w:r>
+            <w:r>
+              <w:t>Do u want to edit information related to this vehicle?</w:t>
+            </w:r>
+            <w:r>
+              <w:t>”</w:t>
+            </w:r>
+          </w:p>
+        </w:tc>
+      </w:tr>
+      <w:tr>
+        <w:tc>
+          <w:tcPr>
+            <w:tcW w:w="1413" w:type="dxa"/>
+          </w:tcPr>
+          <w:p/>
+        </w:tc>
+        <w:tc>
+          <w:tcPr>
+            <w:tcW w:w="2125" w:type="dxa"/>
+          </w:tcPr>
+          <w:p/>
+        </w:tc>
+        <w:tc>
+          <w:tcPr>
+            <w:tcW w:w="1844" w:type="dxa"/>
+          </w:tcPr>
+          <w:p>
+            <w:r>
+              <w:t>Y OR yes OR Yes OR y</w:t>
+            </w:r>
+          </w:p>
+        </w:tc>
+        <w:tc>
+          <w:tcPr>
+            <w:tcW w:w="3962" w:type="dxa"/>
+          </w:tcPr>
+          <w:p>
+            <w:r>
+              <w:t>Prompt all information relevant to vehicle type chosen</w:t>
+            </w:r>
+          </w:p>
+        </w:tc>
+      </w:tr>
+      <w:tr>
+        <w:tc>
+          <w:tcPr>
+            <w:tcW w:w="1413" w:type="dxa"/>
+          </w:tcPr>
+          <w:p/>
+        </w:tc>
+        <w:tc>
+          <w:tcPr>
+            <w:tcW w:w="2125" w:type="dxa"/>
+          </w:tcPr>
+          <w:p/>
+        </w:tc>
+        <w:tc>
+          <w:tcPr>
+            <w:tcW w:w="1844" w:type="dxa"/>
+          </w:tcPr>
+          <w:p/>
+        </w:tc>
+        <w:tc>
+          <w:tcPr>
+            <w:tcW w:w="3962" w:type="dxa"/>
+          </w:tcPr>
+          <w:p/>
+        </w:tc>
+      </w:tr>
+      <w:tr>
+        <w:tc>
+          <w:tcPr>
+            <w:tcW w:w="1413" w:type="dxa"/>
+          </w:tcPr>
+          <w:p>
+            <w:r>
+              <w:t>4</w:t>
+            </w:r>
+          </w:p>
+        </w:tc>
+        <w:tc>
+          <w:tcPr>
+            <w:tcW w:w="2125" w:type="dxa"/>
+          </w:tcPr>
+          <w:p>
+            <w:r>
+              <w:t>Edit vehicle (Car/ Motorbike)</w:t>
+            </w:r>
+          </w:p>
+        </w:tc>
+        <w:tc>
+          <w:tcPr>
+            <w:tcW w:w="1844" w:type="dxa"/>
+          </w:tcPr>
+          <w:p>
+            <w:r>
+              <w:t>1</w:t>
+            </w:r>
+          </w:p>
+        </w:tc>
+        <w:tc>
+          <w:tcPr>
+            <w:tcW w:w="3962" w:type="dxa"/>
+          </w:tcPr>
+          <w:p>
+            <w:r>
+              <w:t>Prompt user with information relevant for a motorbike</w:t>
+            </w:r>
+          </w:p>
+        </w:tc>
+      </w:tr>
+      <w:tr>
+        <w:tc>
+          <w:tcPr>
+            <w:tcW w:w="1413" w:type="dxa"/>
+          </w:tcPr>
+          <w:p/>
+        </w:tc>
+        <w:tc>
+          <w:tcPr>
+            <w:tcW w:w="2125" w:type="dxa"/>
+          </w:tcPr>
+          <w:p/>
+        </w:tc>
+        <w:tc>
+          <w:tcPr>
+            <w:tcW w:w="1844" w:type="dxa"/>
+          </w:tcPr>
+          <w:p>
+            <w:r>
+              <w:t>1 OR 2</w:t>
+            </w:r>
+          </w:p>
+        </w:tc>
+        <w:tc>
+          <w:tcPr>
+            <w:tcW w:w="3962" w:type="dxa"/>
+          </w:tcPr>
+          <w:p>
+            <w:r>
+              <w:t>Prompt user for Plate No. of the vehicle</w:t>
+            </w:r>
+          </w:p>
+        </w:tc>
+      </w:tr>
+      <w:tr>
+        <w:tc>
+          <w:tcPr>
+            <w:tcW w:w="1413" w:type="dxa"/>
+          </w:tcPr>
+          <w:p/>
+        </w:tc>
+        <w:tc>
+          <w:tcPr>
+            <w:tcW w:w="2125" w:type="dxa"/>
+          </w:tcPr>
+          <w:p/>
+        </w:tc>
+        <w:tc>
+          <w:tcPr>
+            <w:tcW w:w="1844" w:type="dxa"/>
+          </w:tcPr>
+          <w:p>
+            <w:r>
+              <w:t>Enter plate number that’s already in the system (</w:t>
+            </w:r>
+            <w:r>
+              <w:t>BIK 2525</w:t>
+            </w:r>
+            <w:r>
+              <w:t>)</w:t>
+            </w:r>
+          </w:p>
+        </w:tc>
+        <w:tc>
+          <w:tcPr>
+            <w:tcW w:w="3962" w:type="dxa"/>
+          </w:tcPr>
+          <w:p>
+            <w:r>
+              <w:t>Display message to user that, “</w:t>
+            </w:r>
+            <w:r>
+              <w:t>This Plate No exists in the system.</w:t>
+            </w:r>
+            <w:r>
+              <w:t>”</w:t>
+            </w:r>
+          </w:p>
+          <w:p>
+            <w:r>
+              <w:t>Display the information of the vehicle with the entered Plate No.</w:t>
+            </w:r>
+          </w:p>
+          <w:p>
+            <w:r>
+              <w:t>Prompt user, “</w:t>
+            </w:r>
+            <w:r>
+              <w:t>Do u want to edit information related to this vehicle?</w:t>
+            </w:r>
+            <w:r>
+              <w:t>”</w:t>
+            </w:r>
+          </w:p>
+        </w:tc>
+      </w:tr>
+      <w:tr>
+        <w:tc>
+          <w:tcPr>
+            <w:tcW w:w="1413" w:type="dxa"/>
+          </w:tcPr>
+          <w:p/>
+        </w:tc>
+        <w:tc>
+          <w:tcPr>
+            <w:tcW w:w="2125" w:type="dxa"/>
+          </w:tcPr>
+          <w:p/>
+        </w:tc>
+        <w:tc>
+          <w:tcPr>
+            <w:tcW w:w="1844" w:type="dxa"/>
+          </w:tcPr>
+          <w:p>
+            <w:r>
+              <w:t>N OR No or no OR n</w:t>
+            </w:r>
+          </w:p>
+        </w:tc>
+        <w:tc>
+          <w:tcPr>
+            <w:tcW w:w="3962" w:type="dxa"/>
+          </w:tcPr>
+          <w:p>
+            <w:r>
+              <w:t xml:space="preserve">Display the main menu with its </w:t>
+            </w:r>
+            <w:r>
+              <w:t>options</w:t>
+            </w:r>
+            <w:r>
+              <w:t>.</w:t>
+            </w:r>
+          </w:p>
+          <w:p>
+            <w:r>
+              <w:t>Prompt for selection of option</w:t>
+            </w:r>
+          </w:p>
+        </w:tc>
+      </w:tr>
+      <w:tr>
+        <w:tc>
+          <w:tcPr>
+            <w:tcW w:w="1413" w:type="dxa"/>
+          </w:tcPr>
+          <w:p/>
+        </w:tc>
+        <w:tc>
+          <w:tcPr>
+            <w:tcW w:w="2125" w:type="dxa"/>
+          </w:tcPr>
+          <w:p/>
+        </w:tc>
+        <w:tc>
+          <w:tcPr>
+            <w:tcW w:w="1844" w:type="dxa"/>
+          </w:tcPr>
+          <w:p/>
+        </w:tc>
+        <w:tc>
+          <w:tcPr>
+            <w:tcW w:w="3962" w:type="dxa"/>
+          </w:tcPr>
+          <w:p/>
+        </w:tc>
+      </w:tr>
+      <w:tr>
+        <w:tc>
+          <w:tcPr>
+            <w:tcW w:w="1413" w:type="dxa"/>
+          </w:tcPr>
+          <w:p>
+            <w:r>
+              <w:t>5</w:t>
+            </w:r>
+          </w:p>
+        </w:tc>
+        <w:tc>
+          <w:tcPr>
+            <w:tcW w:w="2125" w:type="dxa"/>
+          </w:tcPr>
+          <w:p>
+            <w:r>
               <w:t>Delete vehicle</w:t>
             </w:r>
+            <w:r>
+              <w:t xml:space="preserve"> - available</w:t>
+            </w:r>
           </w:p>
         </w:tc>
         <w:tc>
@@ -288,91 +714,262 @@
           <w:tcPr>
             <w:tcW w:w="3962" w:type="dxa"/>
           </w:tcPr>
-          <w:p/>
-        </w:tc>
-      </w:tr>
-      <w:tr>
-        <w:tc>
-          <w:tcPr>
-            <w:tcW w:w="1413" w:type="dxa"/>
-          </w:tcPr>
-          <w:p/>
-        </w:tc>
-        <w:tc>
-          <w:tcPr>
-            <w:tcW w:w="2125" w:type="dxa"/>
-          </w:tcPr>
-          <w:p/>
-        </w:tc>
-        <w:tc>
-          <w:tcPr>
-            <w:tcW w:w="1844" w:type="dxa"/>
-          </w:tcPr>
-          <w:p/>
-        </w:tc>
-        <w:tc>
-          <w:tcPr>
-            <w:tcW w:w="3962" w:type="dxa"/>
-          </w:tcPr>
-          <w:p/>
-        </w:tc>
-      </w:tr>
-      <w:tr>
-        <w:tc>
-          <w:tcPr>
-            <w:tcW w:w="1413" w:type="dxa"/>
-          </w:tcPr>
-          <w:p/>
-        </w:tc>
-        <w:tc>
-          <w:tcPr>
-            <w:tcW w:w="2125" w:type="dxa"/>
-          </w:tcPr>
-          <w:p/>
-        </w:tc>
-        <w:tc>
-          <w:tcPr>
-            <w:tcW w:w="1844" w:type="dxa"/>
-          </w:tcPr>
-          <w:p/>
-        </w:tc>
-        <w:tc>
-          <w:tcPr>
-            <w:tcW w:w="3962" w:type="dxa"/>
-          </w:tcPr>
-          <w:p/>
-        </w:tc>
-      </w:tr>
-      <w:tr>
-        <w:tc>
-          <w:tcPr>
-            <w:tcW w:w="1413" w:type="dxa"/>
-          </w:tcPr>
-          <w:p/>
-        </w:tc>
-        <w:tc>
-          <w:tcPr>
-            <w:tcW w:w="2125" w:type="dxa"/>
-          </w:tcPr>
-          <w:p/>
-        </w:tc>
-        <w:tc>
-          <w:tcPr>
-            <w:tcW w:w="1844" w:type="dxa"/>
-          </w:tcPr>
-          <w:p/>
-        </w:tc>
-        <w:tc>
-          <w:tcPr>
-            <w:tcW w:w="3962" w:type="dxa"/>
-          </w:tcPr>
-          <w:p/>
-        </w:tc>
-      </w:tr>
-      <w:tr>
-        <w:tc>
-          <w:tcPr>
-            <w:tcW w:w="1413" w:type="dxa"/>
+          <w:p>
+            <w:r>
+              <w:t>Prompt user for the Plate No. of the vehicle required to be deleted.</w:t>
+            </w:r>
+          </w:p>
+        </w:tc>
+      </w:tr>
+      <w:tr>
+        <w:tc>
+          <w:tcPr>
+            <w:tcW w:w="1413" w:type="dxa"/>
+          </w:tcPr>
+          <w:p/>
+        </w:tc>
+        <w:tc>
+          <w:tcPr>
+            <w:tcW w:w="2125" w:type="dxa"/>
+          </w:tcPr>
+          <w:p/>
+        </w:tc>
+        <w:tc>
+          <w:tcPr>
+            <w:tcW w:w="1844" w:type="dxa"/>
+          </w:tcPr>
+          <w:p>
+            <w:r>
+              <w:t>Enter plate number that’s already in the system (</w:t>
+            </w:r>
+            <w:r>
+              <w:t>BIK 2525</w:t>
+            </w:r>
+            <w:r>
+              <w:t>)</w:t>
+            </w:r>
+          </w:p>
+        </w:tc>
+        <w:tc>
+          <w:tcPr>
+            <w:tcW w:w="3962" w:type="dxa"/>
+          </w:tcPr>
+          <w:p>
+            <w:r>
+              <w:t>Display the type of vehicle that was deleted (car/ motorbike)</w:t>
+            </w:r>
+          </w:p>
+          <w:p>
+            <w:r>
+              <w:t>Print the details of the vehicle that was deleted.</w:t>
+            </w:r>
+          </w:p>
+          <w:p>
+            <w:r>
+              <w:t>Display the remaining parking slots left in the garage.</w:t>
+            </w:r>
+          </w:p>
+        </w:tc>
+      </w:tr>
+      <w:tr>
+        <w:tc>
+          <w:tcPr>
+            <w:tcW w:w="1413" w:type="dxa"/>
+          </w:tcPr>
+          <w:p/>
+        </w:tc>
+        <w:tc>
+          <w:tcPr>
+            <w:tcW w:w="2125" w:type="dxa"/>
+          </w:tcPr>
+          <w:p/>
+        </w:tc>
+        <w:tc>
+          <w:tcPr>
+            <w:tcW w:w="1844" w:type="dxa"/>
+          </w:tcPr>
+          <w:p/>
+        </w:tc>
+        <w:tc>
+          <w:tcPr>
+            <w:tcW w:w="3962" w:type="dxa"/>
+          </w:tcPr>
+          <w:p/>
+        </w:tc>
+      </w:tr>
+      <w:tr>
+        <w:tc>
+          <w:tcPr>
+            <w:tcW w:w="1413" w:type="dxa"/>
+          </w:tcPr>
+          <w:p>
+            <w:r>
+              <w:t>6</w:t>
+            </w:r>
+          </w:p>
+        </w:tc>
+        <w:tc>
+          <w:tcPr>
+            <w:tcW w:w="2125" w:type="dxa"/>
+          </w:tcPr>
+          <w:p>
+            <w:r>
+              <w:t>Delete vehicle</w:t>
+            </w:r>
+            <w:r>
+              <w:t xml:space="preserve"> - unavailable</w:t>
+            </w:r>
+          </w:p>
+        </w:tc>
+        <w:tc>
+          <w:tcPr>
+            <w:tcW w:w="1844" w:type="dxa"/>
+          </w:tcPr>
+          <w:p>
+            <w:r>
+              <w:t>2</w:t>
+            </w:r>
+          </w:p>
+        </w:tc>
+        <w:tc>
+          <w:tcPr>
+            <w:tcW w:w="3962" w:type="dxa"/>
+          </w:tcPr>
+          <w:p>
+            <w:r>
+              <w:t>Prompt user for the Plate No. of the vehicle required to be deleted.</w:t>
+            </w:r>
+          </w:p>
+        </w:tc>
+      </w:tr>
+      <w:tr>
+        <w:tc>
+          <w:tcPr>
+            <w:tcW w:w="1413" w:type="dxa"/>
+          </w:tcPr>
+          <w:p/>
+        </w:tc>
+        <w:tc>
+          <w:tcPr>
+            <w:tcW w:w="2125" w:type="dxa"/>
+          </w:tcPr>
+          <w:p/>
+        </w:tc>
+        <w:tc>
+          <w:tcPr>
+            <w:tcW w:w="1844" w:type="dxa"/>
+          </w:tcPr>
+          <w:p>
+            <w:r>
+              <w:t xml:space="preserve">Enter plate number that’s </w:t>
+            </w:r>
+            <w:r>
+              <w:t xml:space="preserve">not </w:t>
+            </w:r>
+            <w:r>
+              <w:t>in the system (</w:t>
+            </w:r>
+            <w:r>
+              <w:t>fg</w:t>
+            </w:r>
+            <w:r>
+              <w:t>)</w:t>
+            </w:r>
+          </w:p>
+        </w:tc>
+        <w:tc>
+          <w:tcPr>
+            <w:tcW w:w="3962" w:type="dxa"/>
+          </w:tcPr>
+          <w:p>
+            <w:r>
+              <w:t>Display, “</w:t>
+            </w:r>
+            <w:r>
+              <w:t>There's no vehicle related to the Plate No: fg</w:t>
+            </w:r>
+            <w:r>
+              <w:t>”</w:t>
+            </w:r>
+          </w:p>
+        </w:tc>
+      </w:tr>
+      <w:tr>
+        <w:tc>
+          <w:tcPr>
+            <w:tcW w:w="1413" w:type="dxa"/>
+          </w:tcPr>
+          <w:p/>
+        </w:tc>
+        <w:tc>
+          <w:tcPr>
+            <w:tcW w:w="2125" w:type="dxa"/>
+          </w:tcPr>
+          <w:p/>
+        </w:tc>
+        <w:tc>
+          <w:tcPr>
+            <w:tcW w:w="1844" w:type="dxa"/>
+          </w:tcPr>
+          <w:p/>
+        </w:tc>
+        <w:tc>
+          <w:tcPr>
+            <w:tcW w:w="3962" w:type="dxa"/>
+          </w:tcPr>
+          <w:p/>
+        </w:tc>
+      </w:tr>
+      <w:tr>
+        <w:tc>
+          <w:tcPr>
+            <w:tcW w:w="1413" w:type="dxa"/>
+          </w:tcPr>
+          <w:p/>
+        </w:tc>
+        <w:tc>
+          <w:tcPr>
+            <w:tcW w:w="2125" w:type="dxa"/>
+          </w:tcPr>
+          <w:p/>
+        </w:tc>
+        <w:tc>
+          <w:tcPr>
+            <w:tcW w:w="1844" w:type="dxa"/>
+          </w:tcPr>
+          <w:p/>
+        </w:tc>
+        <w:tc>
+          <w:tcPr>
+            <w:tcW w:w="3962" w:type="dxa"/>
+          </w:tcPr>
+          <w:p/>
+        </w:tc>
+      </w:tr>
+      <w:tr>
+        <w:tc>
+          <w:tcPr>
+            <w:tcW w:w="1413" w:type="dxa"/>
+          </w:tcPr>
+          <w:p>
+            <w:r>
+              <w:t>7</w:t>
+            </w:r>
+          </w:p>
+        </w:tc>
+        <w:tc>
+          <w:tcPr>
+            <w:tcW w:w="2125" w:type="dxa"/>
+          </w:tcPr>
+          <w:p>
+            <w:r>
+              <w:t>Print List of vehicles</w:t>
+            </w:r>
+          </w:p>
+        </w:tc>
+        <w:tc>
+          <w:tcPr>
+            <w:tcW w:w="1844" w:type="dxa"/>
           </w:tcPr>
           <w:p>
             <w:r>
@@ -382,73 +979,77 @@
         </w:tc>
         <w:tc>
           <w:tcPr>
-            <w:tcW w:w="2125" w:type="dxa"/>
-          </w:tcPr>
-          <w:p>
-            <w:r>
-              <w:t>Print List of vehicles</w:t>
-            </w:r>
-          </w:p>
-        </w:tc>
-        <w:tc>
-          <w:tcPr>
-            <w:tcW w:w="1844" w:type="dxa"/>
-          </w:tcPr>
-          <w:p>
-            <w:r>
-              <w:t>3</w:t>
-            </w:r>
-          </w:p>
-        </w:tc>
-        <w:tc>
-          <w:tcPr>
-            <w:tcW w:w="3962" w:type="dxa"/>
-          </w:tcPr>
-          <w:p>
-            <w:r>
-              <w:t xml:space="preserve">Sort the list of vehicles in alphabetical order of make and print all the </w:t>
-            </w:r>
-            <w:proofErr w:type="spellStart"/>
-            <w:r>
-              <w:t>plateIDs</w:t>
-            </w:r>
-            <w:proofErr w:type="spellEnd"/>
-            <w:r>
-              <w:t xml:space="preserve"> and types of all the vehicles in the system.</w:t>
-            </w:r>
-          </w:p>
-        </w:tc>
-      </w:tr>
-      <w:tr>
-        <w:tc>
-          <w:tcPr>
-            <w:tcW w:w="1413" w:type="dxa"/>
-          </w:tcPr>
-          <w:p/>
-        </w:tc>
-        <w:tc>
-          <w:tcPr>
-            <w:tcW w:w="2125" w:type="dxa"/>
-          </w:tcPr>
-          <w:p/>
-        </w:tc>
-        <w:tc>
-          <w:tcPr>
-            <w:tcW w:w="1844" w:type="dxa"/>
-          </w:tcPr>
-          <w:p/>
-        </w:tc>
-        <w:tc>
-          <w:tcPr>
-            <w:tcW w:w="3962" w:type="dxa"/>
-          </w:tcPr>
-          <w:p/>
-        </w:tc>
-      </w:tr>
-      <w:tr>
-        <w:tc>
-          <w:tcPr>
-            <w:tcW w:w="1413" w:type="dxa"/>
+            <w:tcW w:w="3962" w:type="dxa"/>
+          </w:tcPr>
+          <w:p>
+            <w:r>
+              <w:t>Sort the list of vehicles in alphabetical order of make</w:t>
+            </w:r>
+            <w:r>
+              <w:t>.</w:t>
+            </w:r>
+          </w:p>
+          <w:p>
+            <w:r>
+              <w:lastRenderedPageBreak/>
+              <w:t>P</w:t>
+            </w:r>
+            <w:r>
+              <w:t>rint all the plateIDs and types of all the vehicles in the system.</w:t>
+            </w:r>
+          </w:p>
+        </w:tc>
+      </w:tr>
+      <w:tr>
+        <w:tc>
+          <w:tcPr>
+            <w:tcW w:w="1413" w:type="dxa"/>
+          </w:tcPr>
+          <w:p/>
+        </w:tc>
+        <w:tc>
+          <w:tcPr>
+            <w:tcW w:w="2125" w:type="dxa"/>
+          </w:tcPr>
+          <w:p/>
+        </w:tc>
+        <w:tc>
+          <w:tcPr>
+            <w:tcW w:w="1844" w:type="dxa"/>
+          </w:tcPr>
+          <w:p/>
+        </w:tc>
+        <w:tc>
+          <w:tcPr>
+            <w:tcW w:w="3962" w:type="dxa"/>
+          </w:tcPr>
+          <w:p/>
+        </w:tc>
+      </w:tr>
+      <w:tr>
+        <w:tc>
+          <w:tcPr>
+            <w:tcW w:w="1413" w:type="dxa"/>
+          </w:tcPr>
+          <w:p>
+            <w:r>
+              <w:t>8</w:t>
+            </w:r>
+          </w:p>
+        </w:tc>
+        <w:tc>
+          <w:tcPr>
+            <w:tcW w:w="2125" w:type="dxa"/>
+          </w:tcPr>
+          <w:p>
+            <w:r>
+              <w:t>Open GUI</w:t>
+            </w:r>
+          </w:p>
+        </w:tc>
+        <w:tc>
+          <w:tcPr>
+            <w:tcW w:w="1844" w:type="dxa"/>
           </w:tcPr>
           <w:p>
             <w:r>
@@ -458,6 +1059,88 @@
         </w:tc>
         <w:tc>
           <w:tcPr>
+            <w:tcW w:w="3962" w:type="dxa"/>
+          </w:tcPr>
+          <w:p>
+            <w:r>
+              <w:t>Prompt user to enter required GUI (Angular / JavaFX)</w:t>
+            </w:r>
+          </w:p>
+        </w:tc>
+      </w:tr>
+      <w:tr>
+        <w:tc>
+          <w:tcPr>
+            <w:tcW w:w="1413" w:type="dxa"/>
+          </w:tcPr>
+          <w:p/>
+        </w:tc>
+        <w:tc>
+          <w:tcPr>
+            <w:tcW w:w="2125" w:type="dxa"/>
+          </w:tcPr>
+          <w:p/>
+        </w:tc>
+        <w:tc>
+          <w:tcPr>
+            <w:tcW w:w="1844" w:type="dxa"/>
+          </w:tcPr>
+          <w:p>
+            <w:r>
+              <w:t>1</w:t>
+            </w:r>
+          </w:p>
+        </w:tc>
+        <w:tc>
+          <w:tcPr>
+            <w:tcW w:w="3962" w:type="dxa"/>
+          </w:tcPr>
+          <w:p>
+            <w:r>
+              <w:t>Open Angular GUI in the default web browser.</w:t>
+            </w:r>
+          </w:p>
+        </w:tc>
+      </w:tr>
+      <w:tr>
+        <w:tc>
+          <w:tcPr>
+            <w:tcW w:w="1413" w:type="dxa"/>
+          </w:tcPr>
+          <w:p/>
+        </w:tc>
+        <w:tc>
+          <w:tcPr>
+            <w:tcW w:w="2125" w:type="dxa"/>
+          </w:tcPr>
+          <w:p/>
+        </w:tc>
+        <w:tc>
+          <w:tcPr>
+            <w:tcW w:w="1844" w:type="dxa"/>
+          </w:tcPr>
+          <w:p/>
+        </w:tc>
+        <w:tc>
+          <w:tcPr>
+            <w:tcW w:w="3962" w:type="dxa"/>
+          </w:tcPr>
+          <w:p/>
+        </w:tc>
+      </w:tr>
+      <w:tr>
+        <w:tc>
+          <w:tcPr>
+            <w:tcW w:w="1413" w:type="dxa"/>
+          </w:tcPr>
+          <w:p>
+            <w:r>
+              <w:t>9</w:t>
+            </w:r>
+          </w:p>
+        </w:tc>
+        <w:tc>
+          <w:tcPr>
             <w:tcW w:w="2125" w:type="dxa"/>
           </w:tcPr>
           <w:p>
@@ -480,143 +1163,106 @@
           <w:tcPr>
             <w:tcW w:w="3962" w:type="dxa"/>
           </w:tcPr>
-          <w:p/>
-        </w:tc>
-      </w:tr>
-      <w:tr>
-        <w:tc>
-          <w:tcPr>
-            <w:tcW w:w="1413" w:type="dxa"/>
-          </w:tcPr>
-          <w:p/>
-        </w:tc>
-        <w:tc>
-          <w:tcPr>
-            <w:tcW w:w="2125" w:type="dxa"/>
-          </w:tcPr>
-          <w:p/>
-        </w:tc>
-        <w:tc>
-          <w:tcPr>
-            <w:tcW w:w="1844" w:type="dxa"/>
-          </w:tcPr>
-          <w:p/>
-        </w:tc>
-        <w:tc>
-          <w:tcPr>
-            <w:tcW w:w="3962" w:type="dxa"/>
-          </w:tcPr>
-          <w:p/>
-        </w:tc>
-      </w:tr>
-      <w:tr>
-        <w:tc>
-          <w:tcPr>
-            <w:tcW w:w="1413" w:type="dxa"/>
-          </w:tcPr>
-          <w:p/>
-        </w:tc>
-        <w:tc>
-          <w:tcPr>
-            <w:tcW w:w="2125" w:type="dxa"/>
-          </w:tcPr>
-          <w:p/>
-        </w:tc>
-        <w:tc>
-          <w:tcPr>
-            <w:tcW w:w="1844" w:type="dxa"/>
-          </w:tcPr>
-          <w:p/>
-        </w:tc>
-        <w:tc>
-          <w:tcPr>
-            <w:tcW w:w="3962" w:type="dxa"/>
-          </w:tcPr>
-          <w:p/>
-        </w:tc>
-      </w:tr>
-      <w:tr>
-        <w:tc>
-          <w:tcPr>
-            <w:tcW w:w="1413" w:type="dxa"/>
-          </w:tcPr>
-          <w:p/>
-        </w:tc>
-        <w:tc>
-          <w:tcPr>
-            <w:tcW w:w="2125" w:type="dxa"/>
-          </w:tcPr>
-          <w:p/>
-        </w:tc>
-        <w:tc>
-          <w:tcPr>
-            <w:tcW w:w="1844" w:type="dxa"/>
-          </w:tcPr>
-          <w:p/>
-        </w:tc>
-        <w:tc>
-          <w:tcPr>
-            <w:tcW w:w="3962" w:type="dxa"/>
-          </w:tcPr>
-          <w:p/>
-        </w:tc>
-      </w:tr>
-      <w:tr>
-        <w:tc>
-          <w:tcPr>
-            <w:tcW w:w="1413" w:type="dxa"/>
-          </w:tcPr>
-          <w:p/>
-        </w:tc>
-        <w:tc>
-          <w:tcPr>
-            <w:tcW w:w="2125" w:type="dxa"/>
-          </w:tcPr>
-          <w:p/>
-        </w:tc>
-        <w:tc>
-          <w:tcPr>
-            <w:tcW w:w="1844" w:type="dxa"/>
-          </w:tcPr>
-          <w:p/>
-        </w:tc>
-        <w:tc>
-          <w:tcPr>
-            <w:tcW w:w="3962" w:type="dxa"/>
-          </w:tcPr>
-          <w:p/>
-        </w:tc>
-      </w:tr>
-      <w:tr>
-        <w:tc>
-          <w:tcPr>
-            <w:tcW w:w="1413" w:type="dxa"/>
-          </w:tcPr>
-          <w:p/>
-        </w:tc>
-        <w:tc>
-          <w:tcPr>
-            <w:tcW w:w="2125" w:type="dxa"/>
-          </w:tcPr>
-          <w:p/>
-        </w:tc>
-        <w:tc>
-          <w:tcPr>
-            <w:tcW w:w="1844" w:type="dxa"/>
-          </w:tcPr>
-          <w:p/>
-        </w:tc>
-        <w:tc>
-          <w:tcPr>
-            <w:tcW w:w="3962" w:type="dxa"/>
-          </w:tcPr>
-          <w:p/>
-        </w:tc>
-      </w:tr>
-      <w:tr>
-        <w:tc>
-          <w:tcPr>
-            <w:tcW w:w="1413" w:type="dxa"/>
+          <w:p>
+            <w:r>
+              <w:t>Prompt user to enter required GUI (Angular / JavaFX)</w:t>
+            </w:r>
+          </w:p>
+        </w:tc>
+      </w:tr>
+      <w:tr>
+        <w:tc>
+          <w:tcPr>
+            <w:tcW w:w="1413" w:type="dxa"/>
+          </w:tcPr>
+          <w:p/>
+        </w:tc>
+        <w:tc>
+          <w:tcPr>
+            <w:tcW w:w="2125" w:type="dxa"/>
+          </w:tcPr>
+          <w:p/>
+        </w:tc>
+        <w:tc>
+          <w:tcPr>
+            <w:tcW w:w="1844" w:type="dxa"/>
+          </w:tcPr>
+          <w:p>
+            <w:r>
+              <w:t>2</w:t>
+            </w:r>
+          </w:p>
+        </w:tc>
+        <w:tc>
+          <w:tcPr>
+            <w:tcW w:w="3962" w:type="dxa"/>
+          </w:tcPr>
+          <w:p>
+            <w:r>
+              <w:t xml:space="preserve">Open </w:t>
+            </w:r>
+            <w:r>
+              <w:t>JavaFX</w:t>
+            </w:r>
+            <w:r>
+              <w:t xml:space="preserve"> GUI in </w:t>
+            </w:r>
+            <w:r>
+              <w:t>a new window.</w:t>
+            </w:r>
+          </w:p>
+        </w:tc>
+      </w:tr>
+      <w:tr>
+        <w:tc>
+          <w:tcPr>
+            <w:tcW w:w="1413" w:type="dxa"/>
+          </w:tcPr>
+          <w:p/>
+        </w:tc>
+        <w:tc>
+          <w:tcPr>
+            <w:tcW w:w="2125" w:type="dxa"/>
+          </w:tcPr>
+          <w:p/>
+        </w:tc>
+        <w:tc>
+          <w:tcPr>
+            <w:tcW w:w="1844" w:type="dxa"/>
+          </w:tcPr>
+          <w:p/>
+        </w:tc>
+        <w:tc>
+          <w:tcPr>
+            <w:tcW w:w="3962" w:type="dxa"/>
+          </w:tcPr>
+          <w:p/>
+        </w:tc>
+      </w:tr>
+      <w:tr>
+        <w:tc>
+          <w:tcPr>
+            <w:tcW w:w="1413" w:type="dxa"/>
+          </w:tcPr>
+          <w:p>
+            <w:r>
+              <w:t>10</w:t>
+            </w:r>
+          </w:p>
+        </w:tc>
+        <w:tc>
+          <w:tcPr>
+            <w:tcW w:w="2125" w:type="dxa"/>
+          </w:tcPr>
+          <w:p>
+            <w:r>
+              <w:t>Exit program with exit message</w:t>
+            </w:r>
+          </w:p>
+        </w:tc>
+        <w:tc>
+          <w:tcPr>
+            <w:tcW w:w="1844" w:type="dxa"/>
           </w:tcPr>
           <w:p>
             <w:r>
@@ -626,26 +1272,6 @@
         </w:tc>
         <w:tc>
           <w:tcPr>
-            <w:tcW w:w="2125" w:type="dxa"/>
-          </w:tcPr>
-          <w:p>
-            <w:r>
-              <w:t>Exit program with exit message</w:t>
-            </w:r>
-          </w:p>
-        </w:tc>
-        <w:tc>
-          <w:tcPr>
-            <w:tcW w:w="1844" w:type="dxa"/>
-          </w:tcPr>
-          <w:p>
-            <w:r>
-              <w:t>5</w:t>
-            </w:r>
-          </w:p>
-        </w:tc>
-        <w:tc>
-          <w:tcPr>
             <w:tcW w:w="3962" w:type="dxa"/>
           </w:tcPr>
           <w:p>
@@ -681,6 +1307,7 @@
         <w:tc>
           <w:tcPr>
             <w:tcW w:w="3962" w:type="dxa"/>
+            <w:vMerge w:val="restart"/>
           </w:tcPr>
           <w:p>
             <w:r>
@@ -715,85 +1342,154 @@
         <w:tc>
           <w:tcPr>
             <w:tcW w:w="3962" w:type="dxa"/>
-          </w:tcPr>
-          <w:p>
-            <w:r>
-              <w:t>Display message for invalid input</w:t>
-            </w:r>
-            <w:r>
-              <w:t xml:space="preserve"> </w:t>
-            </w:r>
-            <w:r>
-              <w:t>&amp; re prompt menu</w:t>
-            </w:r>
-          </w:p>
-        </w:tc>
-      </w:tr>
-      <w:tr>
-        <w:tc>
-          <w:tcPr>
-            <w:tcW w:w="1413" w:type="dxa"/>
-          </w:tcPr>
-          <w:p/>
-        </w:tc>
-        <w:tc>
-          <w:tcPr>
-            <w:tcW w:w="2125" w:type="dxa"/>
-          </w:tcPr>
-          <w:p/>
-        </w:tc>
-        <w:tc>
-          <w:tcPr>
-            <w:tcW w:w="1844" w:type="dxa"/>
-          </w:tcPr>
-          <w:p/>
-        </w:tc>
-        <w:tc>
-          <w:tcPr>
-            <w:tcW w:w="3962" w:type="dxa"/>
-          </w:tcPr>
-          <w:p/>
-        </w:tc>
-      </w:tr>
-      <w:tr>
-        <w:tc>
-          <w:tcPr>
-            <w:tcW w:w="1413" w:type="dxa"/>
-          </w:tcPr>
-          <w:p/>
-        </w:tc>
-        <w:tc>
-          <w:tcPr>
-            <w:tcW w:w="2125" w:type="dxa"/>
-          </w:tcPr>
-          <w:p>
-            <w:r>
-              <w:t>Write/ Save vehicle stock list into a file after any changes.</w:t>
-            </w:r>
-          </w:p>
-        </w:tc>
-        <w:tc>
-          <w:tcPr>
-            <w:tcW w:w="1844" w:type="dxa"/>
-          </w:tcPr>
-          <w:p>
-            <w:r>
-              <w:t>Add vehicle</w:t>
-            </w:r>
-          </w:p>
-        </w:tc>
-        <w:tc>
-          <w:tcPr>
-            <w:tcW w:w="3962" w:type="dxa"/>
-          </w:tcPr>
-          <w:p>
-            <w:r>
-              <w:t>Write vehicle</w:t>
+            <w:vMerge/>
+          </w:tcPr>
+          <w:p/>
+        </w:tc>
+      </w:tr>
+      <w:tr>
+        <w:tc>
+          <w:tcPr>
+            <w:tcW w:w="1413" w:type="dxa"/>
+          </w:tcPr>
+          <w:p/>
+        </w:tc>
+        <w:tc>
+          <w:tcPr>
+            <w:tcW w:w="2125" w:type="dxa"/>
+          </w:tcPr>
+          <w:p/>
+        </w:tc>
+        <w:tc>
+          <w:tcPr>
+            <w:tcW w:w="1844" w:type="dxa"/>
+          </w:tcPr>
+          <w:p>
+            <w:r>
+              <w:t>f</w:t>
+            </w:r>
+          </w:p>
+        </w:tc>
+        <w:tc>
+          <w:tcPr>
+            <w:tcW w:w="3962" w:type="dxa"/>
+            <w:vMerge w:val="restart"/>
+          </w:tcPr>
+          <w:p>
+            <w:r>
+              <w:t xml:space="preserve">Display, </w:t>
+            </w:r>
+            <w:r>
+              <w:t>"Only integer numbers are allowed! Please provide a valid input"</w:t>
+            </w:r>
+            <w:r>
+              <w:t>.</w:t>
+            </w:r>
+          </w:p>
+          <w:p>
+            <w:r>
+              <w:t>Re prompt menu</w:t>
             </w:r>
             <w:bookmarkStart w:id="0" w:name="_GoBack"/>
             <w:bookmarkEnd w:id="0"/>
-            <w:r>
-              <w:t xml:space="preserve"> information into a file.</w:t>
+          </w:p>
+        </w:tc>
+      </w:tr>
+      <w:tr>
+        <w:tc>
+          <w:tcPr>
+            <w:tcW w:w="1413" w:type="dxa"/>
+          </w:tcPr>
+          <w:p/>
+        </w:tc>
+        <w:tc>
+          <w:tcPr>
+            <w:tcW w:w="2125" w:type="dxa"/>
+          </w:tcPr>
+          <w:p/>
+        </w:tc>
+        <w:tc>
+          <w:tcPr>
+            <w:tcW w:w="1844" w:type="dxa"/>
+          </w:tcPr>
+          <w:p>
+            <w:r>
+              <w:t>@</w:t>
+            </w:r>
+          </w:p>
+        </w:tc>
+        <w:tc>
+          <w:tcPr>
+            <w:tcW w:w="3962" w:type="dxa"/>
+            <w:vMerge/>
+          </w:tcPr>
+          <w:p/>
+        </w:tc>
+      </w:tr>
+      <w:tr>
+        <w:tc>
+          <w:tcPr>
+            <w:tcW w:w="1413" w:type="dxa"/>
+          </w:tcPr>
+          <w:p/>
+        </w:tc>
+        <w:tc>
+          <w:tcPr>
+            <w:tcW w:w="2125" w:type="dxa"/>
+          </w:tcPr>
+          <w:p/>
+        </w:tc>
+        <w:tc>
+          <w:tcPr>
+            <w:tcW w:w="1844" w:type="dxa"/>
+          </w:tcPr>
+          <w:p/>
+        </w:tc>
+        <w:tc>
+          <w:tcPr>
+            <w:tcW w:w="3962" w:type="dxa"/>
+          </w:tcPr>
+          <w:p/>
+        </w:tc>
+      </w:tr>
+      <w:tr>
+        <w:tc>
+          <w:tcPr>
+            <w:tcW w:w="1413" w:type="dxa"/>
+          </w:tcPr>
+          <w:p>
+            <w:r>
+              <w:t>11</w:t>
+            </w:r>
+          </w:p>
+        </w:tc>
+        <w:tc>
+          <w:tcPr>
+            <w:tcW w:w="2125" w:type="dxa"/>
+          </w:tcPr>
+          <w:p>
+            <w:r>
+              <w:t>Write/ Save vehicle stock list into a file after any changes.</w:t>
+            </w:r>
+          </w:p>
+        </w:tc>
+        <w:tc>
+          <w:tcPr>
+            <w:tcW w:w="1844" w:type="dxa"/>
+          </w:tcPr>
+          <w:p>
+            <w:r>
+              <w:t>Add vehicle</w:t>
+            </w:r>
+          </w:p>
+        </w:tc>
+        <w:tc>
+          <w:tcPr>
+            <w:tcW w:w="3962" w:type="dxa"/>
+          </w:tcPr>
+          <w:p>
+            <w:r>
+              <w:t>Write vehicle information into a file.</w:t>
             </w:r>
           </w:p>
         </w:tc>

</xml_diff>

<commit_message>
Test plan is complete
</commit_message>
<xml_diff>
--- a/TestFiles/Test Plan.docx
+++ b/TestFiles/Test Plan.docx
@@ -155,6 +155,40 @@
           <w:tcPr>
             <w:tcW w:w="1844" w:type="dxa"/>
           </w:tcPr>
+          <w:p>
+            <w:r>
+              <w:t>Enter all prompted information</w:t>
+            </w:r>
+          </w:p>
+        </w:tc>
+        <w:tc>
+          <w:tcPr>
+            <w:tcW w:w="3962" w:type="dxa"/>
+          </w:tcPr>
+          <w:p>
+            <w:r>
+              <w:t>Add vehicle to system.</w:t>
+            </w:r>
+          </w:p>
+        </w:tc>
+      </w:tr>
+      <w:tr>
+        <w:tc>
+          <w:tcPr>
+            <w:tcW w:w="1413" w:type="dxa"/>
+          </w:tcPr>
+          <w:p/>
+        </w:tc>
+        <w:tc>
+          <w:tcPr>
+            <w:tcW w:w="2125" w:type="dxa"/>
+          </w:tcPr>
+          <w:p/>
+        </w:tc>
+        <w:tc>
+          <w:tcPr>
+            <w:tcW w:w="1844" w:type="dxa"/>
+          </w:tcPr>
           <w:p/>
         </w:tc>
         <w:tc>
@@ -260,6 +294,40 @@
           <w:tcPr>
             <w:tcW w:w="1844" w:type="dxa"/>
           </w:tcPr>
+          <w:p>
+            <w:r>
+              <w:t>Enter all prompted information</w:t>
+            </w:r>
+          </w:p>
+        </w:tc>
+        <w:tc>
+          <w:tcPr>
+            <w:tcW w:w="3962" w:type="dxa"/>
+          </w:tcPr>
+          <w:p>
+            <w:r>
+              <w:t>Add vehicle to system.</w:t>
+            </w:r>
+          </w:p>
+        </w:tc>
+      </w:tr>
+      <w:tr>
+        <w:tc>
+          <w:tcPr>
+            <w:tcW w:w="1413" w:type="dxa"/>
+          </w:tcPr>
+          <w:p/>
+        </w:tc>
+        <w:tc>
+          <w:tcPr>
+            <w:tcW w:w="2125" w:type="dxa"/>
+          </w:tcPr>
+          <w:p/>
+        </w:tc>
+        <w:tc>
+          <w:tcPr>
+            <w:tcW w:w="1844" w:type="dxa"/>
+          </w:tcPr>
           <w:p/>
         </w:tc>
         <w:tc>
@@ -458,6 +526,45 @@
           <w:tcPr>
             <w:tcW w:w="1844" w:type="dxa"/>
           </w:tcPr>
+          <w:p>
+            <w:r>
+              <w:t>Enter all prompted information</w:t>
+            </w:r>
+          </w:p>
+        </w:tc>
+        <w:tc>
+          <w:tcPr>
+            <w:tcW w:w="3962" w:type="dxa"/>
+          </w:tcPr>
+          <w:p>
+            <w:r>
+              <w:t>Remove old vehicle information from the system.</w:t>
+            </w:r>
+          </w:p>
+          <w:p>
+            <w:r>
+              <w:t>Add new vehicle information to the system.</w:t>
+            </w:r>
+          </w:p>
+        </w:tc>
+      </w:tr>
+      <w:tr>
+        <w:tc>
+          <w:tcPr>
+            <w:tcW w:w="1413" w:type="dxa"/>
+          </w:tcPr>
+          <w:p/>
+        </w:tc>
+        <w:tc>
+          <w:tcPr>
+            <w:tcW w:w="2125" w:type="dxa"/>
+          </w:tcPr>
+          <w:p/>
+        </w:tc>
+        <w:tc>
+          <w:tcPr>
+            <w:tcW w:w="1844" w:type="dxa"/>
+          </w:tcPr>
           <w:p/>
         </w:tc>
         <w:tc>
@@ -634,10 +741,748 @@
           </w:tcPr>
           <w:p>
             <w:r>
-              <w:t xml:space="preserve">Display the main menu with its </w:t>
-            </w:r>
-            <w:r>
-              <w:t>options</w:t>
+              <w:t>Display the main menu with its options.</w:t>
+            </w:r>
+          </w:p>
+          <w:p>
+            <w:r>
+              <w:t>Prompt for selection of option</w:t>
+            </w:r>
+          </w:p>
+        </w:tc>
+      </w:tr>
+      <w:tr>
+        <w:tc>
+          <w:tcPr>
+            <w:tcW w:w="1413" w:type="dxa"/>
+          </w:tcPr>
+          <w:p/>
+        </w:tc>
+        <w:tc>
+          <w:tcPr>
+            <w:tcW w:w="2125" w:type="dxa"/>
+          </w:tcPr>
+          <w:p/>
+        </w:tc>
+        <w:tc>
+          <w:tcPr>
+            <w:tcW w:w="1844" w:type="dxa"/>
+          </w:tcPr>
+          <w:p/>
+        </w:tc>
+        <w:tc>
+          <w:tcPr>
+            <w:tcW w:w="3962" w:type="dxa"/>
+          </w:tcPr>
+          <w:p/>
+        </w:tc>
+      </w:tr>
+      <w:tr>
+        <w:tc>
+          <w:tcPr>
+            <w:tcW w:w="1413" w:type="dxa"/>
+          </w:tcPr>
+          <w:p>
+            <w:r>
+              <w:t>5</w:t>
+            </w:r>
+          </w:p>
+        </w:tc>
+        <w:tc>
+          <w:tcPr>
+            <w:tcW w:w="2125" w:type="dxa"/>
+          </w:tcPr>
+          <w:p>
+            <w:r>
+              <w:t>Delete vehicle - available</w:t>
+            </w:r>
+          </w:p>
+        </w:tc>
+        <w:tc>
+          <w:tcPr>
+            <w:tcW w:w="1844" w:type="dxa"/>
+          </w:tcPr>
+          <w:p>
+            <w:r>
+              <w:t>2</w:t>
+            </w:r>
+          </w:p>
+        </w:tc>
+        <w:tc>
+          <w:tcPr>
+            <w:tcW w:w="3962" w:type="dxa"/>
+          </w:tcPr>
+          <w:p>
+            <w:r>
+              <w:t>Prompt user for the Plate No. of the vehicle required to be deleted.</w:t>
+            </w:r>
+          </w:p>
+        </w:tc>
+      </w:tr>
+      <w:tr>
+        <w:tc>
+          <w:tcPr>
+            <w:tcW w:w="1413" w:type="dxa"/>
+          </w:tcPr>
+          <w:p/>
+        </w:tc>
+        <w:tc>
+          <w:tcPr>
+            <w:tcW w:w="2125" w:type="dxa"/>
+          </w:tcPr>
+          <w:p/>
+        </w:tc>
+        <w:tc>
+          <w:tcPr>
+            <w:tcW w:w="1844" w:type="dxa"/>
+          </w:tcPr>
+          <w:p>
+            <w:r>
+              <w:t>Enter plate number that’s already in the system (</w:t>
+            </w:r>
+            <w:r>
+              <w:t>BIK 2525</w:t>
+            </w:r>
+            <w:r>
+              <w:t>)</w:t>
+            </w:r>
+          </w:p>
+        </w:tc>
+        <w:tc>
+          <w:tcPr>
+            <w:tcW w:w="3962" w:type="dxa"/>
+          </w:tcPr>
+          <w:p>
+            <w:r>
+              <w:t>Display the type of vehicle that was deleted (car/ motorbike)</w:t>
+            </w:r>
+          </w:p>
+          <w:p>
+            <w:r>
+              <w:t>Print the details of the vehicle that was deleted.</w:t>
+            </w:r>
+          </w:p>
+          <w:p>
+            <w:r>
+              <w:t>Display the remaining parking slots left in the garage.</w:t>
+            </w:r>
+          </w:p>
+          <w:p>
+            <w:r>
+              <w:lastRenderedPageBreak/>
+              <w:t>Remove vehicle from system.</w:t>
+            </w:r>
+          </w:p>
+        </w:tc>
+      </w:tr>
+      <w:tr>
+        <w:tc>
+          <w:tcPr>
+            <w:tcW w:w="1413" w:type="dxa"/>
+          </w:tcPr>
+          <w:p/>
+        </w:tc>
+        <w:tc>
+          <w:tcPr>
+            <w:tcW w:w="2125" w:type="dxa"/>
+          </w:tcPr>
+          <w:p/>
+        </w:tc>
+        <w:tc>
+          <w:tcPr>
+            <w:tcW w:w="1844" w:type="dxa"/>
+          </w:tcPr>
+          <w:p/>
+        </w:tc>
+        <w:tc>
+          <w:tcPr>
+            <w:tcW w:w="3962" w:type="dxa"/>
+          </w:tcPr>
+          <w:p/>
+        </w:tc>
+      </w:tr>
+      <w:tr>
+        <w:tc>
+          <w:tcPr>
+            <w:tcW w:w="1413" w:type="dxa"/>
+          </w:tcPr>
+          <w:p>
+            <w:r>
+              <w:t>6</w:t>
+            </w:r>
+          </w:p>
+        </w:tc>
+        <w:tc>
+          <w:tcPr>
+            <w:tcW w:w="2125" w:type="dxa"/>
+          </w:tcPr>
+          <w:p>
+            <w:r>
+              <w:t>Delete vehicle</w:t>
+            </w:r>
+            <w:r>
+              <w:t xml:space="preserve"> - unavailable</w:t>
+            </w:r>
+          </w:p>
+        </w:tc>
+        <w:tc>
+          <w:tcPr>
+            <w:tcW w:w="1844" w:type="dxa"/>
+          </w:tcPr>
+          <w:p>
+            <w:r>
+              <w:t>2</w:t>
+            </w:r>
+          </w:p>
+        </w:tc>
+        <w:tc>
+          <w:tcPr>
+            <w:tcW w:w="3962" w:type="dxa"/>
+          </w:tcPr>
+          <w:p>
+            <w:r>
+              <w:t>Prompt user for the Plate No. of the vehicle required to be deleted.</w:t>
+            </w:r>
+          </w:p>
+        </w:tc>
+      </w:tr>
+      <w:tr>
+        <w:tc>
+          <w:tcPr>
+            <w:tcW w:w="1413" w:type="dxa"/>
+          </w:tcPr>
+          <w:p/>
+        </w:tc>
+        <w:tc>
+          <w:tcPr>
+            <w:tcW w:w="2125" w:type="dxa"/>
+          </w:tcPr>
+          <w:p/>
+        </w:tc>
+        <w:tc>
+          <w:tcPr>
+            <w:tcW w:w="1844" w:type="dxa"/>
+          </w:tcPr>
+          <w:p>
+            <w:r>
+              <w:t xml:space="preserve">Enter plate number that’s </w:t>
+            </w:r>
+            <w:r>
+              <w:t xml:space="preserve">not </w:t>
+            </w:r>
+            <w:r>
+              <w:t>in the system (</w:t>
+            </w:r>
+            <w:r>
+              <w:t>fg</w:t>
+            </w:r>
+            <w:r>
+              <w:t>)</w:t>
+            </w:r>
+          </w:p>
+        </w:tc>
+        <w:tc>
+          <w:tcPr>
+            <w:tcW w:w="3962" w:type="dxa"/>
+          </w:tcPr>
+          <w:p>
+            <w:r>
+              <w:t>Display, “</w:t>
+            </w:r>
+            <w:r>
+              <w:t>There's no vehicle related to the Plate No: fg</w:t>
+            </w:r>
+            <w:r>
+              <w:t>”</w:t>
+            </w:r>
+          </w:p>
+          <w:p>
+            <w:r>
+              <w:t>Re prompt main menu.</w:t>
+            </w:r>
+          </w:p>
+        </w:tc>
+      </w:tr>
+      <w:tr>
+        <w:tc>
+          <w:tcPr>
+            <w:tcW w:w="1413" w:type="dxa"/>
+          </w:tcPr>
+          <w:p/>
+        </w:tc>
+        <w:tc>
+          <w:tcPr>
+            <w:tcW w:w="2125" w:type="dxa"/>
+          </w:tcPr>
+          <w:p/>
+        </w:tc>
+        <w:tc>
+          <w:tcPr>
+            <w:tcW w:w="1844" w:type="dxa"/>
+          </w:tcPr>
+          <w:p/>
+        </w:tc>
+        <w:tc>
+          <w:tcPr>
+            <w:tcW w:w="3962" w:type="dxa"/>
+          </w:tcPr>
+          <w:p/>
+        </w:tc>
+      </w:tr>
+      <w:tr>
+        <w:tc>
+          <w:tcPr>
+            <w:tcW w:w="1413" w:type="dxa"/>
+          </w:tcPr>
+          <w:p/>
+        </w:tc>
+        <w:tc>
+          <w:tcPr>
+            <w:tcW w:w="2125" w:type="dxa"/>
+          </w:tcPr>
+          <w:p/>
+        </w:tc>
+        <w:tc>
+          <w:tcPr>
+            <w:tcW w:w="1844" w:type="dxa"/>
+          </w:tcPr>
+          <w:p/>
+        </w:tc>
+        <w:tc>
+          <w:tcPr>
+            <w:tcW w:w="3962" w:type="dxa"/>
+          </w:tcPr>
+          <w:p/>
+        </w:tc>
+      </w:tr>
+      <w:tr>
+        <w:tc>
+          <w:tcPr>
+            <w:tcW w:w="1413" w:type="dxa"/>
+          </w:tcPr>
+          <w:p>
+            <w:r>
+              <w:t>7</w:t>
+            </w:r>
+          </w:p>
+        </w:tc>
+        <w:tc>
+          <w:tcPr>
+            <w:tcW w:w="2125" w:type="dxa"/>
+          </w:tcPr>
+          <w:p>
+            <w:r>
+              <w:t>Print List of vehicles</w:t>
+            </w:r>
+          </w:p>
+        </w:tc>
+        <w:tc>
+          <w:tcPr>
+            <w:tcW w:w="1844" w:type="dxa"/>
+          </w:tcPr>
+          <w:p>
+            <w:r>
+              <w:t>3</w:t>
+            </w:r>
+          </w:p>
+        </w:tc>
+        <w:tc>
+          <w:tcPr>
+            <w:tcW w:w="3962" w:type="dxa"/>
+          </w:tcPr>
+          <w:p>
+            <w:r>
+              <w:t>Sort the list of vehicles in alphabetical order of make.</w:t>
+            </w:r>
+          </w:p>
+          <w:p>
+            <w:r>
+              <w:t>Print all the plateIDs and types of all the vehicles in the system.</w:t>
+            </w:r>
+          </w:p>
+        </w:tc>
+      </w:tr>
+      <w:tr>
+        <w:tc>
+          <w:tcPr>
+            <w:tcW w:w="1413" w:type="dxa"/>
+          </w:tcPr>
+          <w:p/>
+        </w:tc>
+        <w:tc>
+          <w:tcPr>
+            <w:tcW w:w="2125" w:type="dxa"/>
+          </w:tcPr>
+          <w:p/>
+        </w:tc>
+        <w:tc>
+          <w:tcPr>
+            <w:tcW w:w="1844" w:type="dxa"/>
+          </w:tcPr>
+          <w:p/>
+        </w:tc>
+        <w:tc>
+          <w:tcPr>
+            <w:tcW w:w="3962" w:type="dxa"/>
+          </w:tcPr>
+          <w:p/>
+        </w:tc>
+      </w:tr>
+      <w:tr>
+        <w:tc>
+          <w:tcPr>
+            <w:tcW w:w="1413" w:type="dxa"/>
+          </w:tcPr>
+          <w:p>
+            <w:r>
+              <w:t>8</w:t>
+            </w:r>
+          </w:p>
+        </w:tc>
+        <w:tc>
+          <w:tcPr>
+            <w:tcW w:w="2125" w:type="dxa"/>
+          </w:tcPr>
+          <w:p>
+            <w:r>
+              <w:t>Open GUI</w:t>
+            </w:r>
+          </w:p>
+        </w:tc>
+        <w:tc>
+          <w:tcPr>
+            <w:tcW w:w="1844" w:type="dxa"/>
+          </w:tcPr>
+          <w:p>
+            <w:r>
+              <w:t>4</w:t>
+            </w:r>
+          </w:p>
+        </w:tc>
+        <w:tc>
+          <w:tcPr>
+            <w:tcW w:w="3962" w:type="dxa"/>
+          </w:tcPr>
+          <w:p>
+            <w:r>
+              <w:t>Prompt user to enter required GUI (Angular / JavaFX)</w:t>
+            </w:r>
+          </w:p>
+        </w:tc>
+      </w:tr>
+      <w:tr>
+        <w:tc>
+          <w:tcPr>
+            <w:tcW w:w="1413" w:type="dxa"/>
+          </w:tcPr>
+          <w:p/>
+        </w:tc>
+        <w:tc>
+          <w:tcPr>
+            <w:tcW w:w="2125" w:type="dxa"/>
+          </w:tcPr>
+          <w:p/>
+        </w:tc>
+        <w:tc>
+          <w:tcPr>
+            <w:tcW w:w="1844" w:type="dxa"/>
+          </w:tcPr>
+          <w:p>
+            <w:r>
+              <w:t>1</w:t>
+            </w:r>
+          </w:p>
+        </w:tc>
+        <w:tc>
+          <w:tcPr>
+            <w:tcW w:w="3962" w:type="dxa"/>
+          </w:tcPr>
+          <w:p>
+            <w:r>
+              <w:t>Open Angular GUI in the default web browser.</w:t>
+            </w:r>
+          </w:p>
+        </w:tc>
+      </w:tr>
+      <w:tr>
+        <w:tc>
+          <w:tcPr>
+            <w:tcW w:w="1413" w:type="dxa"/>
+          </w:tcPr>
+          <w:p/>
+        </w:tc>
+        <w:tc>
+          <w:tcPr>
+            <w:tcW w:w="2125" w:type="dxa"/>
+          </w:tcPr>
+          <w:p/>
+        </w:tc>
+        <w:tc>
+          <w:tcPr>
+            <w:tcW w:w="1844" w:type="dxa"/>
+          </w:tcPr>
+          <w:p/>
+        </w:tc>
+        <w:tc>
+          <w:tcPr>
+            <w:tcW w:w="3962" w:type="dxa"/>
+          </w:tcPr>
+          <w:p/>
+        </w:tc>
+      </w:tr>
+      <w:tr>
+        <w:tc>
+          <w:tcPr>
+            <w:tcW w:w="1413" w:type="dxa"/>
+          </w:tcPr>
+          <w:p>
+            <w:r>
+              <w:t>9</w:t>
+            </w:r>
+          </w:p>
+        </w:tc>
+        <w:tc>
+          <w:tcPr>
+            <w:tcW w:w="2125" w:type="dxa"/>
+          </w:tcPr>
+          <w:p>
+            <w:r>
+              <w:t>Open GUI</w:t>
+            </w:r>
+          </w:p>
+        </w:tc>
+        <w:tc>
+          <w:tcPr>
+            <w:tcW w:w="1844" w:type="dxa"/>
+          </w:tcPr>
+          <w:p>
+            <w:r>
+              <w:t>4</w:t>
+            </w:r>
+          </w:p>
+        </w:tc>
+        <w:tc>
+          <w:tcPr>
+            <w:tcW w:w="3962" w:type="dxa"/>
+          </w:tcPr>
+          <w:p>
+            <w:r>
+              <w:t>Prompt user to enter required GUI (Angular / JavaFX)</w:t>
+            </w:r>
+          </w:p>
+        </w:tc>
+      </w:tr>
+      <w:tr>
+        <w:tc>
+          <w:tcPr>
+            <w:tcW w:w="1413" w:type="dxa"/>
+          </w:tcPr>
+          <w:p/>
+        </w:tc>
+        <w:tc>
+          <w:tcPr>
+            <w:tcW w:w="2125" w:type="dxa"/>
+          </w:tcPr>
+          <w:p/>
+        </w:tc>
+        <w:tc>
+          <w:tcPr>
+            <w:tcW w:w="1844" w:type="dxa"/>
+          </w:tcPr>
+          <w:p>
+            <w:r>
+              <w:t>2</w:t>
+            </w:r>
+          </w:p>
+        </w:tc>
+        <w:tc>
+          <w:tcPr>
+            <w:tcW w:w="3962" w:type="dxa"/>
+          </w:tcPr>
+          <w:p>
+            <w:r>
+              <w:t xml:space="preserve">Open </w:t>
+            </w:r>
+            <w:r>
+              <w:t>JavaFX</w:t>
+            </w:r>
+            <w:r>
+              <w:t xml:space="preserve"> GUI in </w:t>
+            </w:r>
+            <w:r>
+              <w:t>a new window.</w:t>
+            </w:r>
+          </w:p>
+        </w:tc>
+      </w:tr>
+      <w:tr>
+        <w:tc>
+          <w:tcPr>
+            <w:tcW w:w="1413" w:type="dxa"/>
+          </w:tcPr>
+          <w:p/>
+        </w:tc>
+        <w:tc>
+          <w:tcPr>
+            <w:tcW w:w="2125" w:type="dxa"/>
+          </w:tcPr>
+          <w:p/>
+        </w:tc>
+        <w:tc>
+          <w:tcPr>
+            <w:tcW w:w="1844" w:type="dxa"/>
+          </w:tcPr>
+          <w:p/>
+        </w:tc>
+        <w:tc>
+          <w:tcPr>
+            <w:tcW w:w="3962" w:type="dxa"/>
+          </w:tcPr>
+          <w:p/>
+        </w:tc>
+      </w:tr>
+      <w:tr>
+        <w:tc>
+          <w:tcPr>
+            <w:tcW w:w="1413" w:type="dxa"/>
+          </w:tcPr>
+          <w:p>
+            <w:r>
+              <w:t>10</w:t>
+            </w:r>
+          </w:p>
+        </w:tc>
+        <w:tc>
+          <w:tcPr>
+            <w:tcW w:w="2125" w:type="dxa"/>
+          </w:tcPr>
+          <w:p>
+            <w:r>
+              <w:t>Exit program with exit message</w:t>
+            </w:r>
+          </w:p>
+        </w:tc>
+        <w:tc>
+          <w:tcPr>
+            <w:tcW w:w="1844" w:type="dxa"/>
+          </w:tcPr>
+          <w:p>
+            <w:r>
+              <w:t>5</w:t>
+            </w:r>
+          </w:p>
+        </w:tc>
+        <w:tc>
+          <w:tcPr>
+            <w:tcW w:w="3962" w:type="dxa"/>
+          </w:tcPr>
+          <w:p>
+            <w:r>
+              <w:t>Display exit message and exit console application.</w:t>
+            </w:r>
+          </w:p>
+        </w:tc>
+      </w:tr>
+      <w:tr>
+        <w:tc>
+          <w:tcPr>
+            <w:tcW w:w="1413" w:type="dxa"/>
+          </w:tcPr>
+          <w:p/>
+        </w:tc>
+        <w:tc>
+          <w:tcPr>
+            <w:tcW w:w="2125" w:type="dxa"/>
+          </w:tcPr>
+          <w:p/>
+        </w:tc>
+        <w:tc>
+          <w:tcPr>
+            <w:tcW w:w="1844" w:type="dxa"/>
+          </w:tcPr>
+          <w:p>
+            <w:r>
+              <w:t>20</w:t>
+            </w:r>
+          </w:p>
+        </w:tc>
+        <w:tc>
+          <w:tcPr>
+            <w:tcW w:w="3962" w:type="dxa"/>
+            <w:vMerge w:val="restart"/>
+          </w:tcPr>
+          <w:p>
+            <w:r>
+              <w:t>Display message for invalid input &amp; re prompt menu</w:t>
+            </w:r>
+          </w:p>
+        </w:tc>
+      </w:tr>
+      <w:tr>
+        <w:tc>
+          <w:tcPr>
+            <w:tcW w:w="1413" w:type="dxa"/>
+          </w:tcPr>
+          <w:p/>
+        </w:tc>
+        <w:tc>
+          <w:tcPr>
+            <w:tcW w:w="2125" w:type="dxa"/>
+          </w:tcPr>
+          <w:p/>
+        </w:tc>
+        <w:tc>
+          <w:tcPr>
+            <w:tcW w:w="1844" w:type="dxa"/>
+          </w:tcPr>
+          <w:p>
+            <w:r>
+              <w:t>-5</w:t>
+            </w:r>
+          </w:p>
+        </w:tc>
+        <w:tc>
+          <w:tcPr>
+            <w:tcW w:w="3962" w:type="dxa"/>
+            <w:vMerge/>
+          </w:tcPr>
+          <w:p/>
+        </w:tc>
+      </w:tr>
+      <w:tr>
+        <w:tc>
+          <w:tcPr>
+            <w:tcW w:w="1413" w:type="dxa"/>
+          </w:tcPr>
+          <w:p/>
+        </w:tc>
+        <w:tc>
+          <w:tcPr>
+            <w:tcW w:w="2125" w:type="dxa"/>
+          </w:tcPr>
+          <w:p/>
+        </w:tc>
+        <w:tc>
+          <w:tcPr>
+            <w:tcW w:w="1844" w:type="dxa"/>
+          </w:tcPr>
+          <w:p>
+            <w:r>
+              <w:t>f</w:t>
+            </w:r>
+          </w:p>
+        </w:tc>
+        <w:tc>
+          <w:tcPr>
+            <w:tcW w:w="3962" w:type="dxa"/>
+            <w:vMerge w:val="restart"/>
+          </w:tcPr>
+          <w:p>
+            <w:r>
+              <w:t xml:space="preserve">Display, </w:t>
+            </w:r>
+            <w:r>
+              <w:t>"Only integer numbers are allowed! Please provide a valid input"</w:t>
             </w:r>
             <w:r>
               <w:t>.</w:t>
@@ -645,325 +1490,367 @@
           </w:p>
           <w:p>
             <w:r>
-              <w:t>Prompt for selection of option</w:t>
-            </w:r>
-          </w:p>
-        </w:tc>
-      </w:tr>
-      <w:tr>
-        <w:tc>
-          <w:tcPr>
-            <w:tcW w:w="1413" w:type="dxa"/>
-          </w:tcPr>
-          <w:p/>
-        </w:tc>
-        <w:tc>
-          <w:tcPr>
-            <w:tcW w:w="2125" w:type="dxa"/>
-          </w:tcPr>
-          <w:p/>
-        </w:tc>
-        <w:tc>
-          <w:tcPr>
-            <w:tcW w:w="1844" w:type="dxa"/>
-          </w:tcPr>
-          <w:p/>
-        </w:tc>
-        <w:tc>
-          <w:tcPr>
-            <w:tcW w:w="3962" w:type="dxa"/>
-          </w:tcPr>
-          <w:p/>
-        </w:tc>
-      </w:tr>
-      <w:tr>
-        <w:tc>
-          <w:tcPr>
-            <w:tcW w:w="1413" w:type="dxa"/>
-          </w:tcPr>
-          <w:p>
-            <w:r>
-              <w:t>5</w:t>
-            </w:r>
-          </w:p>
-        </w:tc>
-        <w:tc>
-          <w:tcPr>
-            <w:tcW w:w="2125" w:type="dxa"/>
+              <w:t>Re prompt menu</w:t>
+            </w:r>
+          </w:p>
+        </w:tc>
+      </w:tr>
+      <w:tr>
+        <w:tc>
+          <w:tcPr>
+            <w:tcW w:w="1413" w:type="dxa"/>
+          </w:tcPr>
+          <w:p/>
+        </w:tc>
+        <w:tc>
+          <w:tcPr>
+            <w:tcW w:w="2125" w:type="dxa"/>
+          </w:tcPr>
+          <w:p/>
+        </w:tc>
+        <w:tc>
+          <w:tcPr>
+            <w:tcW w:w="1844" w:type="dxa"/>
+          </w:tcPr>
+          <w:p>
+            <w:r>
+              <w:t>@</w:t>
+            </w:r>
+          </w:p>
+        </w:tc>
+        <w:tc>
+          <w:tcPr>
+            <w:tcW w:w="3962" w:type="dxa"/>
+            <w:vMerge/>
+          </w:tcPr>
+          <w:p/>
+        </w:tc>
+      </w:tr>
+      <w:tr>
+        <w:tc>
+          <w:tcPr>
+            <w:tcW w:w="1413" w:type="dxa"/>
+          </w:tcPr>
+          <w:p/>
+        </w:tc>
+        <w:tc>
+          <w:tcPr>
+            <w:tcW w:w="2125" w:type="dxa"/>
+          </w:tcPr>
+          <w:p/>
+        </w:tc>
+        <w:tc>
+          <w:tcPr>
+            <w:tcW w:w="1844" w:type="dxa"/>
+          </w:tcPr>
+          <w:p/>
+        </w:tc>
+        <w:tc>
+          <w:tcPr>
+            <w:tcW w:w="3962" w:type="dxa"/>
+          </w:tcPr>
+          <w:p/>
+        </w:tc>
+      </w:tr>
+      <w:tr>
+        <w:tc>
+          <w:tcPr>
+            <w:tcW w:w="1413" w:type="dxa"/>
+          </w:tcPr>
+          <w:p>
+            <w:r>
+              <w:t>11</w:t>
+            </w:r>
+          </w:p>
+        </w:tc>
+        <w:tc>
+          <w:tcPr>
+            <w:tcW w:w="2125" w:type="dxa"/>
+          </w:tcPr>
+          <w:p>
+            <w:r>
+              <w:t>Write/ Save vehicle stock list into a file after any changes.</w:t>
+            </w:r>
+          </w:p>
+        </w:tc>
+        <w:tc>
+          <w:tcPr>
+            <w:tcW w:w="1844" w:type="dxa"/>
+          </w:tcPr>
+          <w:p>
+            <w:r>
+              <w:t>Add vehicle</w:t>
+            </w:r>
+          </w:p>
+        </w:tc>
+        <w:tc>
+          <w:tcPr>
+            <w:tcW w:w="3962" w:type="dxa"/>
+          </w:tcPr>
+          <w:p>
+            <w:r>
+              <w:t>Write vehicle information into a file.</w:t>
+            </w:r>
+          </w:p>
+        </w:tc>
+      </w:tr>
+      <w:tr>
+        <w:tc>
+          <w:tcPr>
+            <w:tcW w:w="1413" w:type="dxa"/>
+          </w:tcPr>
+          <w:p/>
+        </w:tc>
+        <w:tc>
+          <w:tcPr>
+            <w:tcW w:w="2125" w:type="dxa"/>
+          </w:tcPr>
+          <w:p/>
+        </w:tc>
+        <w:tc>
+          <w:tcPr>
+            <w:tcW w:w="1844" w:type="dxa"/>
+          </w:tcPr>
+          <w:p>
+            <w:r>
+              <w:t>Edit vehicle information</w:t>
+            </w:r>
+          </w:p>
+        </w:tc>
+        <w:tc>
+          <w:tcPr>
+            <w:tcW w:w="3962" w:type="dxa"/>
+          </w:tcPr>
+          <w:p>
+            <w:r>
+              <w:t>Edit vehicle information in the file.</w:t>
+            </w:r>
+          </w:p>
+        </w:tc>
+      </w:tr>
+      <w:tr>
+        <w:tc>
+          <w:tcPr>
+            <w:tcW w:w="1413" w:type="dxa"/>
+          </w:tcPr>
+          <w:p/>
+        </w:tc>
+        <w:tc>
+          <w:tcPr>
+            <w:tcW w:w="2125" w:type="dxa"/>
+          </w:tcPr>
+          <w:p/>
+        </w:tc>
+        <w:tc>
+          <w:tcPr>
+            <w:tcW w:w="1844" w:type="dxa"/>
           </w:tcPr>
           <w:p>
             <w:r>
               <w:t>Delete vehicle</w:t>
             </w:r>
-            <w:r>
-              <w:t xml:space="preserve"> - available</w:t>
-            </w:r>
-          </w:p>
-        </w:tc>
-        <w:tc>
-          <w:tcPr>
-            <w:tcW w:w="1844" w:type="dxa"/>
-          </w:tcPr>
-          <w:p>
-            <w:r>
-              <w:t>2</w:t>
-            </w:r>
-          </w:p>
-        </w:tc>
-        <w:tc>
-          <w:tcPr>
-            <w:tcW w:w="3962" w:type="dxa"/>
-          </w:tcPr>
-          <w:p>
-            <w:r>
-              <w:t>Prompt user for the Plate No. of the vehicle required to be deleted.</w:t>
-            </w:r>
-          </w:p>
-        </w:tc>
-      </w:tr>
-      <w:tr>
-        <w:tc>
-          <w:tcPr>
-            <w:tcW w:w="1413" w:type="dxa"/>
-          </w:tcPr>
-          <w:p/>
-        </w:tc>
-        <w:tc>
-          <w:tcPr>
-            <w:tcW w:w="2125" w:type="dxa"/>
-          </w:tcPr>
-          <w:p/>
-        </w:tc>
-        <w:tc>
-          <w:tcPr>
-            <w:tcW w:w="1844" w:type="dxa"/>
-          </w:tcPr>
-          <w:p>
-            <w:r>
-              <w:t>Enter plate number that’s already in the system (</w:t>
-            </w:r>
-            <w:r>
-              <w:t>BIK 2525</w:t>
-            </w:r>
-            <w:r>
-              <w:t>)</w:t>
-            </w:r>
-          </w:p>
-        </w:tc>
-        <w:tc>
-          <w:tcPr>
-            <w:tcW w:w="3962" w:type="dxa"/>
-          </w:tcPr>
-          <w:p>
-            <w:r>
-              <w:t>Display the type of vehicle that was deleted (car/ motorbike)</w:t>
-            </w:r>
-          </w:p>
-          <w:p>
-            <w:r>
-              <w:t>Print the details of the vehicle that was deleted.</w:t>
-            </w:r>
-          </w:p>
-          <w:p>
-            <w:r>
-              <w:t>Display the remaining parking slots left in the garage.</w:t>
-            </w:r>
-          </w:p>
-        </w:tc>
-      </w:tr>
-      <w:tr>
-        <w:tc>
-          <w:tcPr>
-            <w:tcW w:w="1413" w:type="dxa"/>
-          </w:tcPr>
-          <w:p/>
-        </w:tc>
-        <w:tc>
-          <w:tcPr>
-            <w:tcW w:w="2125" w:type="dxa"/>
-          </w:tcPr>
-          <w:p/>
-        </w:tc>
-        <w:tc>
-          <w:tcPr>
-            <w:tcW w:w="1844" w:type="dxa"/>
-          </w:tcPr>
-          <w:p/>
-        </w:tc>
-        <w:tc>
-          <w:tcPr>
-            <w:tcW w:w="3962" w:type="dxa"/>
-          </w:tcPr>
-          <w:p/>
-        </w:tc>
-      </w:tr>
-      <w:tr>
-        <w:tc>
-          <w:tcPr>
-            <w:tcW w:w="1413" w:type="dxa"/>
-          </w:tcPr>
-          <w:p>
-            <w:r>
-              <w:t>6</w:t>
-            </w:r>
-          </w:p>
-        </w:tc>
-        <w:tc>
-          <w:tcPr>
-            <w:tcW w:w="2125" w:type="dxa"/>
-          </w:tcPr>
-          <w:p>
-            <w:r>
-              <w:t>Delete vehicle</w:t>
-            </w:r>
-            <w:r>
-              <w:t xml:space="preserve"> - unavailable</w:t>
-            </w:r>
-          </w:p>
-        </w:tc>
-        <w:tc>
-          <w:tcPr>
-            <w:tcW w:w="1844" w:type="dxa"/>
-          </w:tcPr>
-          <w:p>
-            <w:r>
-              <w:t>2</w:t>
-            </w:r>
-          </w:p>
-        </w:tc>
-        <w:tc>
-          <w:tcPr>
-            <w:tcW w:w="3962" w:type="dxa"/>
-          </w:tcPr>
-          <w:p>
-            <w:r>
-              <w:t>Prompt user for the Plate No. of the vehicle required to be deleted.</w:t>
-            </w:r>
-          </w:p>
-        </w:tc>
-      </w:tr>
-      <w:tr>
-        <w:tc>
-          <w:tcPr>
-            <w:tcW w:w="1413" w:type="dxa"/>
-          </w:tcPr>
-          <w:p/>
-        </w:tc>
-        <w:tc>
-          <w:tcPr>
-            <w:tcW w:w="2125" w:type="dxa"/>
-          </w:tcPr>
-          <w:p/>
-        </w:tc>
-        <w:tc>
-          <w:tcPr>
-            <w:tcW w:w="1844" w:type="dxa"/>
-          </w:tcPr>
-          <w:p>
-            <w:r>
-              <w:t xml:space="preserve">Enter plate number that’s </w:t>
-            </w:r>
-            <w:r>
-              <w:t xml:space="preserve">not </w:t>
-            </w:r>
-            <w:r>
-              <w:t>in the system (</w:t>
-            </w:r>
-            <w:r>
-              <w:t>fg</w:t>
-            </w:r>
-            <w:r>
-              <w:t>)</w:t>
-            </w:r>
-          </w:p>
-        </w:tc>
-        <w:tc>
-          <w:tcPr>
-            <w:tcW w:w="3962" w:type="dxa"/>
-          </w:tcPr>
-          <w:p>
-            <w:r>
-              <w:t>Display, “</w:t>
-            </w:r>
-            <w:r>
-              <w:t>There's no vehicle related to the Plate No: fg</w:t>
-            </w:r>
-            <w:r>
-              <w:t>”</w:t>
-            </w:r>
-          </w:p>
-        </w:tc>
-      </w:tr>
-      <w:tr>
-        <w:tc>
-          <w:tcPr>
-            <w:tcW w:w="1413" w:type="dxa"/>
-          </w:tcPr>
-          <w:p/>
-        </w:tc>
-        <w:tc>
-          <w:tcPr>
-            <w:tcW w:w="2125" w:type="dxa"/>
-          </w:tcPr>
-          <w:p/>
-        </w:tc>
-        <w:tc>
-          <w:tcPr>
-            <w:tcW w:w="1844" w:type="dxa"/>
-          </w:tcPr>
-          <w:p/>
-        </w:tc>
-        <w:tc>
-          <w:tcPr>
-            <w:tcW w:w="3962" w:type="dxa"/>
-          </w:tcPr>
-          <w:p/>
-        </w:tc>
-      </w:tr>
-      <w:tr>
-        <w:tc>
-          <w:tcPr>
-            <w:tcW w:w="1413" w:type="dxa"/>
-          </w:tcPr>
-          <w:p/>
-        </w:tc>
-        <w:tc>
-          <w:tcPr>
-            <w:tcW w:w="2125" w:type="dxa"/>
-          </w:tcPr>
-          <w:p/>
-        </w:tc>
-        <w:tc>
-          <w:tcPr>
-            <w:tcW w:w="1844" w:type="dxa"/>
-          </w:tcPr>
-          <w:p/>
-        </w:tc>
-        <w:tc>
-          <w:tcPr>
-            <w:tcW w:w="3962" w:type="dxa"/>
-          </w:tcPr>
-          <w:p/>
-        </w:tc>
-      </w:tr>
-      <w:tr>
-        <w:tc>
-          <w:tcPr>
-            <w:tcW w:w="1413" w:type="dxa"/>
-          </w:tcPr>
-          <w:p>
-            <w:r>
-              <w:t>7</w:t>
-            </w:r>
-          </w:p>
-        </w:tc>
-        <w:tc>
-          <w:tcPr>
-            <w:tcW w:w="2125" w:type="dxa"/>
-          </w:tcPr>
-          <w:p>
-            <w:r>
-              <w:t>Print List of vehicles</w:t>
+          </w:p>
+        </w:tc>
+        <w:tc>
+          <w:tcPr>
+            <w:tcW w:w="3962" w:type="dxa"/>
+          </w:tcPr>
+          <w:p>
+            <w:r>
+              <w:t>Delete vehicle information from the file.</w:t>
+            </w:r>
+          </w:p>
+        </w:tc>
+      </w:tr>
+      <w:tr>
+        <w:tc>
+          <w:tcPr>
+            <w:tcW w:w="1413" w:type="dxa"/>
+          </w:tcPr>
+          <w:p/>
+        </w:tc>
+        <w:tc>
+          <w:tcPr>
+            <w:tcW w:w="2125" w:type="dxa"/>
+          </w:tcPr>
+          <w:p/>
+        </w:tc>
+        <w:tc>
+          <w:tcPr>
+            <w:tcW w:w="1844" w:type="dxa"/>
+          </w:tcPr>
+          <w:p/>
+        </w:tc>
+        <w:tc>
+          <w:tcPr>
+            <w:tcW w:w="3962" w:type="dxa"/>
+          </w:tcPr>
+          <w:p/>
+        </w:tc>
+      </w:tr>
+      <w:tr>
+        <w:tc>
+          <w:tcPr>
+            <w:tcW w:w="1413" w:type="dxa"/>
+          </w:tcPr>
+          <w:p>
+            <w:r>
+              <w:t>12</w:t>
+            </w:r>
+          </w:p>
+        </w:tc>
+        <w:tc>
+          <w:tcPr>
+            <w:tcW w:w="2125" w:type="dxa"/>
+          </w:tcPr>
+          <w:p>
+            <w:r>
+              <w:t>Validate integer input</w:t>
+            </w:r>
+          </w:p>
+        </w:tc>
+        <w:tc>
+          <w:tcPr>
+            <w:tcW w:w="1844" w:type="dxa"/>
+          </w:tcPr>
+          <w:p>
+            <w:r>
+              <w:t>4</w:t>
+            </w:r>
+          </w:p>
+        </w:tc>
+        <w:tc>
+          <w:tcPr>
+            <w:tcW w:w="3962" w:type="dxa"/>
+          </w:tcPr>
+          <w:p>
+            <w:r>
+              <w:t>Get out of validation loop. Continue with rest of the program functions.</w:t>
+            </w:r>
+          </w:p>
+        </w:tc>
+      </w:tr>
+      <w:tr>
+        <w:tc>
+          <w:tcPr>
+            <w:tcW w:w="1413" w:type="dxa"/>
+          </w:tcPr>
+          <w:p/>
+        </w:tc>
+        <w:tc>
+          <w:tcPr>
+            <w:tcW w:w="2125" w:type="dxa"/>
+          </w:tcPr>
+          <w:p/>
+        </w:tc>
+        <w:tc>
+          <w:tcPr>
+            <w:tcW w:w="1844" w:type="dxa"/>
+          </w:tcPr>
+          <w:p>
+            <w:r>
+              <w:t>d</w:t>
+            </w:r>
+          </w:p>
+        </w:tc>
+        <w:tc>
+          <w:tcPr>
+            <w:tcW w:w="3962" w:type="dxa"/>
+            <w:vMerge w:val="restart"/>
+          </w:tcPr>
+          <w:p>
+            <w:r>
+              <w:t xml:space="preserve">Display, </w:t>
+            </w:r>
+            <w:r>
+              <w:t>"Only integer numbers are allowed! Please provide a valid input"</w:t>
+            </w:r>
+            <w:r>
+              <w:t>.</w:t>
+            </w:r>
+          </w:p>
+          <w:p>
+            <w:r>
+              <w:t>Re prompt for input.</w:t>
+            </w:r>
+          </w:p>
+        </w:tc>
+      </w:tr>
+      <w:tr>
+        <w:tc>
+          <w:tcPr>
+            <w:tcW w:w="1413" w:type="dxa"/>
+          </w:tcPr>
+          <w:p/>
+        </w:tc>
+        <w:tc>
+          <w:tcPr>
+            <w:tcW w:w="2125" w:type="dxa"/>
+          </w:tcPr>
+          <w:p/>
+        </w:tc>
+        <w:tc>
+          <w:tcPr>
+            <w:tcW w:w="1844" w:type="dxa"/>
+          </w:tcPr>
+          <w:p>
+            <w:r>
+              <w:t>#</w:t>
+            </w:r>
+          </w:p>
+        </w:tc>
+        <w:tc>
+          <w:tcPr>
+            <w:tcW w:w="3962" w:type="dxa"/>
+            <w:vMerge/>
+          </w:tcPr>
+          <w:p/>
+        </w:tc>
+      </w:tr>
+      <w:tr>
+        <w:tc>
+          <w:tcPr>
+            <w:tcW w:w="1413" w:type="dxa"/>
+          </w:tcPr>
+          <w:p/>
+        </w:tc>
+        <w:tc>
+          <w:tcPr>
+            <w:tcW w:w="2125" w:type="dxa"/>
+          </w:tcPr>
+          <w:p/>
+        </w:tc>
+        <w:tc>
+          <w:tcPr>
+            <w:tcW w:w="1844" w:type="dxa"/>
+          </w:tcPr>
+          <w:p/>
+        </w:tc>
+        <w:tc>
+          <w:tcPr>
+            <w:tcW w:w="3962" w:type="dxa"/>
+          </w:tcPr>
+          <w:p/>
+        </w:tc>
+      </w:tr>
+      <w:tr>
+        <w:tc>
+          <w:tcPr>
+            <w:tcW w:w="1413" w:type="dxa"/>
+          </w:tcPr>
+          <w:p>
+            <w:r>
+              <w:t>13</w:t>
+            </w:r>
+          </w:p>
+        </w:tc>
+        <w:tc>
+          <w:tcPr>
+            <w:tcW w:w="2125" w:type="dxa"/>
+          </w:tcPr>
+          <w:p>
+            <w:r>
+              <w:t>Validate double input</w:t>
             </w:r>
           </w:p>
         </w:tc>
@@ -980,415 +1867,17 @@
         <w:tc>
           <w:tcPr>
             <w:tcW w:w="3962" w:type="dxa"/>
-          </w:tcPr>
-          <w:p>
-            <w:r>
-              <w:t>Sort the list of vehicles in alphabetical order of make</w:t>
-            </w:r>
-            <w:r>
-              <w:t>.</w:t>
-            </w:r>
-          </w:p>
-          <w:p>
-            <w:r>
-              <w:lastRenderedPageBreak/>
-              <w:t>P</w:t>
-            </w:r>
-            <w:r>
-              <w:t>rint all the plateIDs and types of all the vehicles in the system.</w:t>
-            </w:r>
-          </w:p>
-        </w:tc>
-      </w:tr>
-      <w:tr>
-        <w:tc>
-          <w:tcPr>
-            <w:tcW w:w="1413" w:type="dxa"/>
-          </w:tcPr>
-          <w:p/>
-        </w:tc>
-        <w:tc>
-          <w:tcPr>
-            <w:tcW w:w="2125" w:type="dxa"/>
-          </w:tcPr>
-          <w:p/>
-        </w:tc>
-        <w:tc>
-          <w:tcPr>
-            <w:tcW w:w="1844" w:type="dxa"/>
-          </w:tcPr>
-          <w:p/>
-        </w:tc>
-        <w:tc>
-          <w:tcPr>
-            <w:tcW w:w="3962" w:type="dxa"/>
-          </w:tcPr>
-          <w:p/>
-        </w:tc>
-      </w:tr>
-      <w:tr>
-        <w:tc>
-          <w:tcPr>
-            <w:tcW w:w="1413" w:type="dxa"/>
-          </w:tcPr>
-          <w:p>
-            <w:r>
-              <w:t>8</w:t>
-            </w:r>
-          </w:p>
-        </w:tc>
-        <w:tc>
-          <w:tcPr>
-            <w:tcW w:w="2125" w:type="dxa"/>
-          </w:tcPr>
-          <w:p>
-            <w:r>
-              <w:t>Open GUI</w:t>
-            </w:r>
-          </w:p>
-        </w:tc>
-        <w:tc>
-          <w:tcPr>
-            <w:tcW w:w="1844" w:type="dxa"/>
-          </w:tcPr>
-          <w:p>
-            <w:r>
-              <w:t>4</w:t>
-            </w:r>
-          </w:p>
-        </w:tc>
-        <w:tc>
-          <w:tcPr>
-            <w:tcW w:w="3962" w:type="dxa"/>
-          </w:tcPr>
-          <w:p>
-            <w:r>
-              <w:t>Prompt user to enter required GUI (Angular / JavaFX)</w:t>
-            </w:r>
-          </w:p>
-        </w:tc>
-      </w:tr>
-      <w:tr>
-        <w:tc>
-          <w:tcPr>
-            <w:tcW w:w="1413" w:type="dxa"/>
-          </w:tcPr>
-          <w:p/>
-        </w:tc>
-        <w:tc>
-          <w:tcPr>
-            <w:tcW w:w="2125" w:type="dxa"/>
-          </w:tcPr>
-          <w:p/>
-        </w:tc>
-        <w:tc>
-          <w:tcPr>
-            <w:tcW w:w="1844" w:type="dxa"/>
-          </w:tcPr>
-          <w:p>
-            <w:r>
-              <w:t>1</w:t>
-            </w:r>
-          </w:p>
-        </w:tc>
-        <w:tc>
-          <w:tcPr>
-            <w:tcW w:w="3962" w:type="dxa"/>
-          </w:tcPr>
-          <w:p>
-            <w:r>
-              <w:t>Open Angular GUI in the default web browser.</w:t>
-            </w:r>
-          </w:p>
-        </w:tc>
-      </w:tr>
-      <w:tr>
-        <w:tc>
-          <w:tcPr>
-            <w:tcW w:w="1413" w:type="dxa"/>
-          </w:tcPr>
-          <w:p/>
-        </w:tc>
-        <w:tc>
-          <w:tcPr>
-            <w:tcW w:w="2125" w:type="dxa"/>
-          </w:tcPr>
-          <w:p/>
-        </w:tc>
-        <w:tc>
-          <w:tcPr>
-            <w:tcW w:w="1844" w:type="dxa"/>
-          </w:tcPr>
-          <w:p/>
-        </w:tc>
-        <w:tc>
-          <w:tcPr>
-            <w:tcW w:w="3962" w:type="dxa"/>
-          </w:tcPr>
-          <w:p/>
-        </w:tc>
-      </w:tr>
-      <w:tr>
-        <w:tc>
-          <w:tcPr>
-            <w:tcW w:w="1413" w:type="dxa"/>
-          </w:tcPr>
-          <w:p>
-            <w:r>
-              <w:t>9</w:t>
-            </w:r>
-          </w:p>
-        </w:tc>
-        <w:tc>
-          <w:tcPr>
-            <w:tcW w:w="2125" w:type="dxa"/>
-          </w:tcPr>
-          <w:p>
-            <w:r>
-              <w:t>Open GUI</w:t>
-            </w:r>
-          </w:p>
-        </w:tc>
-        <w:tc>
-          <w:tcPr>
-            <w:tcW w:w="1844" w:type="dxa"/>
-          </w:tcPr>
-          <w:p>
-            <w:r>
-              <w:t>4</w:t>
-            </w:r>
-          </w:p>
-        </w:tc>
-        <w:tc>
-          <w:tcPr>
-            <w:tcW w:w="3962" w:type="dxa"/>
-          </w:tcPr>
-          <w:p>
-            <w:r>
-              <w:t>Prompt user to enter required GUI (Angular / JavaFX)</w:t>
-            </w:r>
-          </w:p>
-        </w:tc>
-      </w:tr>
-      <w:tr>
-        <w:tc>
-          <w:tcPr>
-            <w:tcW w:w="1413" w:type="dxa"/>
-          </w:tcPr>
-          <w:p/>
-        </w:tc>
-        <w:tc>
-          <w:tcPr>
-            <w:tcW w:w="2125" w:type="dxa"/>
-          </w:tcPr>
-          <w:p/>
-        </w:tc>
-        <w:tc>
-          <w:tcPr>
-            <w:tcW w:w="1844" w:type="dxa"/>
-          </w:tcPr>
-          <w:p>
-            <w:r>
-              <w:t>2</w:t>
-            </w:r>
-          </w:p>
-        </w:tc>
-        <w:tc>
-          <w:tcPr>
-            <w:tcW w:w="3962" w:type="dxa"/>
-          </w:tcPr>
-          <w:p>
-            <w:r>
-              <w:t xml:space="preserve">Open </w:t>
-            </w:r>
-            <w:r>
-              <w:t>JavaFX</w:t>
-            </w:r>
-            <w:r>
-              <w:t xml:space="preserve"> GUI in </w:t>
-            </w:r>
-            <w:r>
-              <w:t>a new window.</w:t>
-            </w:r>
-          </w:p>
-        </w:tc>
-      </w:tr>
-      <w:tr>
-        <w:tc>
-          <w:tcPr>
-            <w:tcW w:w="1413" w:type="dxa"/>
-          </w:tcPr>
-          <w:p/>
-        </w:tc>
-        <w:tc>
-          <w:tcPr>
-            <w:tcW w:w="2125" w:type="dxa"/>
-          </w:tcPr>
-          <w:p/>
-        </w:tc>
-        <w:tc>
-          <w:tcPr>
-            <w:tcW w:w="1844" w:type="dxa"/>
-          </w:tcPr>
-          <w:p/>
-        </w:tc>
-        <w:tc>
-          <w:tcPr>
-            <w:tcW w:w="3962" w:type="dxa"/>
-          </w:tcPr>
-          <w:p/>
-        </w:tc>
-      </w:tr>
-      <w:tr>
-        <w:tc>
-          <w:tcPr>
-            <w:tcW w:w="1413" w:type="dxa"/>
-          </w:tcPr>
-          <w:p>
-            <w:r>
-              <w:t>10</w:t>
-            </w:r>
-          </w:p>
-        </w:tc>
-        <w:tc>
-          <w:tcPr>
-            <w:tcW w:w="2125" w:type="dxa"/>
-          </w:tcPr>
-          <w:p>
-            <w:r>
-              <w:t>Exit program with exit message</w:t>
-            </w:r>
-          </w:p>
-        </w:tc>
-        <w:tc>
-          <w:tcPr>
-            <w:tcW w:w="1844" w:type="dxa"/>
-          </w:tcPr>
-          <w:p>
-            <w:r>
-              <w:t>5</w:t>
-            </w:r>
-          </w:p>
-        </w:tc>
-        <w:tc>
-          <w:tcPr>
-            <w:tcW w:w="3962" w:type="dxa"/>
-          </w:tcPr>
-          <w:p>
-            <w:r>
-              <w:t>Display exit message and exit console application.</w:t>
-            </w:r>
-          </w:p>
-        </w:tc>
-      </w:tr>
-      <w:tr>
-        <w:tc>
-          <w:tcPr>
-            <w:tcW w:w="1413" w:type="dxa"/>
-          </w:tcPr>
-          <w:p/>
-        </w:tc>
-        <w:tc>
-          <w:tcPr>
-            <w:tcW w:w="2125" w:type="dxa"/>
-          </w:tcPr>
-          <w:p/>
-        </w:tc>
-        <w:tc>
-          <w:tcPr>
-            <w:tcW w:w="1844" w:type="dxa"/>
-          </w:tcPr>
-          <w:p>
-            <w:r>
-              <w:t>20</w:t>
-            </w:r>
-          </w:p>
-        </w:tc>
-        <w:tc>
-          <w:tcPr>
-            <w:tcW w:w="3962" w:type="dxa"/>
             <w:vMerge w:val="restart"/>
           </w:tcPr>
           <w:p>
             <w:r>
-              <w:t>Display message for invalid input &amp; re prompt menu</w:t>
-            </w:r>
-          </w:p>
-        </w:tc>
-      </w:tr>
-      <w:tr>
-        <w:tc>
-          <w:tcPr>
-            <w:tcW w:w="1413" w:type="dxa"/>
-          </w:tcPr>
-          <w:p/>
-        </w:tc>
-        <w:tc>
-          <w:tcPr>
-            <w:tcW w:w="2125" w:type="dxa"/>
-          </w:tcPr>
-          <w:p/>
-        </w:tc>
-        <w:tc>
-          <w:tcPr>
-            <w:tcW w:w="1844" w:type="dxa"/>
-          </w:tcPr>
-          <w:p>
-            <w:r>
-              <w:t>-5</w:t>
-            </w:r>
-          </w:p>
-        </w:tc>
-        <w:tc>
-          <w:tcPr>
-            <w:tcW w:w="3962" w:type="dxa"/>
-            <w:vMerge/>
-          </w:tcPr>
-          <w:p/>
-        </w:tc>
-      </w:tr>
-      <w:tr>
-        <w:tc>
-          <w:tcPr>
-            <w:tcW w:w="1413" w:type="dxa"/>
-          </w:tcPr>
-          <w:p/>
-        </w:tc>
-        <w:tc>
-          <w:tcPr>
-            <w:tcW w:w="2125" w:type="dxa"/>
-          </w:tcPr>
-          <w:p/>
-        </w:tc>
-        <w:tc>
-          <w:tcPr>
-            <w:tcW w:w="1844" w:type="dxa"/>
-          </w:tcPr>
-          <w:p>
-            <w:r>
-              <w:t>f</w:t>
-            </w:r>
-          </w:p>
-        </w:tc>
-        <w:tc>
-          <w:tcPr>
-            <w:tcW w:w="3962" w:type="dxa"/>
-            <w:vMerge w:val="restart"/>
-          </w:tcPr>
-          <w:p>
-            <w:r>
-              <w:t xml:space="preserve">Display, </w:t>
-            </w:r>
-            <w:r>
-              <w:t>"Only integer numbers are allowed! Please provide a valid input"</w:t>
-            </w:r>
-            <w:r>
-              <w:t>.</w:t>
-            </w:r>
-          </w:p>
-          <w:p>
-            <w:r>
-              <w:t>Re prompt menu</w:t>
+              <w:t>Get out of validation loop.</w:t>
+            </w:r>
+            <w:r>
+              <w:t xml:space="preserve"> </w:t>
+            </w:r>
+            <w:r>
+              <w:t>Continue with rest of the program functions.</w:t>
             </w:r>
             <w:bookmarkStart w:id="0" w:name="_GoBack"/>
             <w:bookmarkEnd w:id="0"/>
@@ -1414,7 +1903,7 @@
           </w:tcPr>
           <w:p>
             <w:r>
-              <w:t>@</w:t>
+              <w:t>4.7</w:t>
             </w:r>
           </w:p>
         </w:tc>
@@ -1443,147 +1932,68 @@
           <w:tcPr>
             <w:tcW w:w="1844" w:type="dxa"/>
           </w:tcPr>
-          <w:p/>
-        </w:tc>
-        <w:tc>
-          <w:tcPr>
-            <w:tcW w:w="3962" w:type="dxa"/>
-          </w:tcPr>
-          <w:p/>
-        </w:tc>
-      </w:tr>
-      <w:tr>
-        <w:tc>
-          <w:tcPr>
-            <w:tcW w:w="1413" w:type="dxa"/>
-          </w:tcPr>
-          <w:p>
-            <w:r>
-              <w:t>11</w:t>
-            </w:r>
-          </w:p>
-        </w:tc>
-        <w:tc>
-          <w:tcPr>
-            <w:tcW w:w="2125" w:type="dxa"/>
-          </w:tcPr>
-          <w:p>
-            <w:r>
-              <w:t>Write/ Save vehicle stock list into a file after any changes.</w:t>
-            </w:r>
-          </w:p>
-        </w:tc>
-        <w:tc>
-          <w:tcPr>
-            <w:tcW w:w="1844" w:type="dxa"/>
-          </w:tcPr>
-          <w:p>
-            <w:r>
-              <w:t>Add vehicle</w:t>
-            </w:r>
-          </w:p>
-        </w:tc>
-        <w:tc>
-          <w:tcPr>
-            <w:tcW w:w="3962" w:type="dxa"/>
-          </w:tcPr>
-          <w:p>
-            <w:r>
-              <w:t>Write vehicle information into a file.</w:t>
-            </w:r>
-          </w:p>
-        </w:tc>
-      </w:tr>
-      <w:tr>
-        <w:tc>
-          <w:tcPr>
-            <w:tcW w:w="1413" w:type="dxa"/>
-          </w:tcPr>
-          <w:p/>
-        </w:tc>
-        <w:tc>
-          <w:tcPr>
-            <w:tcW w:w="2125" w:type="dxa"/>
-          </w:tcPr>
-          <w:p/>
-        </w:tc>
-        <w:tc>
-          <w:tcPr>
-            <w:tcW w:w="1844" w:type="dxa"/>
-          </w:tcPr>
-          <w:p>
-            <w:r>
-              <w:t>Edit vehicle information</w:t>
-            </w:r>
-          </w:p>
-        </w:tc>
-        <w:tc>
-          <w:tcPr>
-            <w:tcW w:w="3962" w:type="dxa"/>
-          </w:tcPr>
-          <w:p>
-            <w:r>
-              <w:t>Edit vehicle information in the file.</w:t>
-            </w:r>
-          </w:p>
-        </w:tc>
-      </w:tr>
-      <w:tr>
-        <w:tc>
-          <w:tcPr>
-            <w:tcW w:w="1413" w:type="dxa"/>
-          </w:tcPr>
-          <w:p/>
-        </w:tc>
-        <w:tc>
-          <w:tcPr>
-            <w:tcW w:w="2125" w:type="dxa"/>
-          </w:tcPr>
-          <w:p/>
-        </w:tc>
-        <w:tc>
-          <w:tcPr>
-            <w:tcW w:w="1844" w:type="dxa"/>
-          </w:tcPr>
-          <w:p>
-            <w:r>
-              <w:t>Delete vehicle</w:t>
-            </w:r>
-          </w:p>
-        </w:tc>
-        <w:tc>
-          <w:tcPr>
-            <w:tcW w:w="3962" w:type="dxa"/>
-          </w:tcPr>
-          <w:p>
-            <w:r>
-              <w:t>Delete vehicle information from the file.</w:t>
-            </w:r>
-          </w:p>
-        </w:tc>
-      </w:tr>
-      <w:tr>
-        <w:tc>
-          <w:tcPr>
-            <w:tcW w:w="1413" w:type="dxa"/>
-          </w:tcPr>
-          <w:p/>
-        </w:tc>
-        <w:tc>
-          <w:tcPr>
-            <w:tcW w:w="2125" w:type="dxa"/>
-          </w:tcPr>
-          <w:p/>
-        </w:tc>
-        <w:tc>
-          <w:tcPr>
-            <w:tcW w:w="1844" w:type="dxa"/>
-          </w:tcPr>
-          <w:p/>
-        </w:tc>
-        <w:tc>
-          <w:tcPr>
-            <w:tcW w:w="3962" w:type="dxa"/>
+          <w:p>
+            <w:r>
+              <w:t>f</w:t>
+            </w:r>
+          </w:p>
+        </w:tc>
+        <w:tc>
+          <w:tcPr>
+            <w:tcW w:w="3962" w:type="dxa"/>
+            <w:vMerge w:val="restart"/>
+          </w:tcPr>
+          <w:p>
+            <w:r>
+              <w:t xml:space="preserve">Display, </w:t>
+            </w:r>
+            <w:r>
+              <w:t>"Only</w:t>
+            </w:r>
+            <w:r>
+              <w:t xml:space="preserve"> </w:t>
+            </w:r>
+            <w:r>
+              <w:t>numbers are allowed! Please provide a valid input"</w:t>
+            </w:r>
+            <w:r>
+              <w:t>.</w:t>
+            </w:r>
+          </w:p>
+          <w:p>
+            <w:r>
+              <w:t>Re prompt for input.</w:t>
+            </w:r>
+          </w:p>
+        </w:tc>
+      </w:tr>
+      <w:tr>
+        <w:tc>
+          <w:tcPr>
+            <w:tcW w:w="1413" w:type="dxa"/>
+          </w:tcPr>
+          <w:p/>
+        </w:tc>
+        <w:tc>
+          <w:tcPr>
+            <w:tcW w:w="2125" w:type="dxa"/>
+          </w:tcPr>
+          <w:p/>
+        </w:tc>
+        <w:tc>
+          <w:tcPr>
+            <w:tcW w:w="1844" w:type="dxa"/>
+          </w:tcPr>
+          <w:p>
+            <w:r>
+              <w:t>%</w:t>
+            </w:r>
+          </w:p>
+        </w:tc>
+        <w:tc>
+          <w:tcPr>
+            <w:tcW w:w="3962" w:type="dxa"/>
+            <w:vMerge/>
           </w:tcPr>
           <w:p/>
         </w:tc>

</xml_diff>